<commit_message>
informacion para compilar en java8 y ejecutar con mvn exec:java
</commit_message>
<xml_diff>
--- a/Maven/Maven.docx
+++ b/Maven/Maven.docx
@@ -965,13 +965,7 @@
         <w:rPr>
           <w:rFonts w:ascii="Courier New" w:hAnsi="Courier New" w:cs="Courier New"/>
         </w:rPr>
-        <w:t xml:space="preserve"> test</w:t>
-      </w:r>
-      <w:r>
-        <w:rPr>
-          <w:rFonts w:ascii="Courier New" w:hAnsi="Courier New" w:cs="Courier New"/>
-        </w:rPr>
-        <w:t>-compile</w:t>
+        <w:t xml:space="preserve"> test-compile</w:t>
       </w:r>
     </w:p>
     <w:p>
@@ -1039,16 +1033,7 @@
         <w:pStyle w:val="Sinespaciado"/>
       </w:pPr>
       <w:r>
-        <w:t xml:space="preserve">Para </w:t>
-      </w:r>
-      <w:r>
-        <w:t xml:space="preserve">instalar </w:t>
-      </w:r>
-      <w:r>
-        <w:t xml:space="preserve">mi </w:t>
-      </w:r>
-      <w:r>
-        <w:t xml:space="preserve">artefacto generado en mi repo local </w:t>
+        <w:t xml:space="preserve">Para instalar mi artefacto generado en mi repo local </w:t>
       </w:r>
     </w:p>
     <w:p>
@@ -1100,10 +1085,7 @@
         <w:pStyle w:val="Sinespaciado"/>
       </w:pPr>
       <w:r>
-        <w:t xml:space="preserve">Para </w:t>
-      </w:r>
-      <w:r>
-        <w:t>remover mi carpeta target con todos los datos de compilación</w:t>
+        <w:t>Para remover mi carpeta target con todos los datos de compilación</w:t>
       </w:r>
     </w:p>
     <w:p>
@@ -2173,7 +2155,7 @@
           <w:rFonts w:ascii="Courier New" w:eastAsia="Times New Roman" w:hAnsi="Courier New" w:cs="Courier New"/>
           <w:sz w:val="20"/>
           <w:szCs w:val="20"/>
-          <w:lang w:eastAsia="es-AR"/>
+          <w:lang w:val="en-US" w:eastAsia="es-AR"/>
         </w:rPr>
       </w:pPr>
       <w:r>
@@ -2190,21 +2172,10 @@
           <w:rFonts w:ascii="Courier New" w:eastAsia="Times New Roman" w:hAnsi="Courier New" w:cs="Courier New"/>
           <w:sz w:val="20"/>
           <w:szCs w:val="20"/>
-          <w:lang w:eastAsia="es-AR"/>
-        </w:rPr>
-        <w:t xml:space="preserve">`- </w:t>
-      </w:r>
-      <w:proofErr w:type="spellStart"/>
-      <w:r>
-        <w:rPr>
-          <w:rFonts w:ascii="Courier New" w:eastAsia="Times New Roman" w:hAnsi="Courier New" w:cs="Courier New"/>
-          <w:sz w:val="20"/>
-          <w:szCs w:val="20"/>
-          <w:lang w:eastAsia="es-AR"/>
-        </w:rPr>
-        <w:t>com</w:t>
-      </w:r>
-      <w:proofErr w:type="spellEnd"/>
+          <w:lang w:val="en-US" w:eastAsia="es-AR"/>
+        </w:rPr>
+        <w:t>`- com</w:t>
+      </w:r>
     </w:p>
     <w:p>
       <w:pPr>
@@ -2231,26 +2202,17 @@
           <w:rFonts w:ascii="Courier New" w:eastAsia="Times New Roman" w:hAnsi="Courier New" w:cs="Courier New"/>
           <w:sz w:val="20"/>
           <w:szCs w:val="20"/>
-          <w:lang w:eastAsia="es-AR"/>
-        </w:rPr>
-      </w:pPr>
-      <w:r>
-        <w:rPr>
-          <w:rFonts w:ascii="Courier New" w:eastAsia="Times New Roman" w:hAnsi="Courier New" w:cs="Courier New"/>
-          <w:sz w:val="20"/>
-          <w:szCs w:val="20"/>
-          <w:lang w:eastAsia="es-AR"/>
-        </w:rPr>
-        <w:t xml:space="preserve">                 `- </w:t>
-      </w:r>
-      <w:r>
-        <w:rPr>
-          <w:rFonts w:ascii="Courier New" w:eastAsia="Times New Roman" w:hAnsi="Courier New" w:cs="Courier New"/>
-          <w:sz w:val="20"/>
-          <w:szCs w:val="20"/>
-          <w:lang w:eastAsia="es-AR"/>
-        </w:rPr>
-        <w:t>Moby</w:t>
+          <w:lang w:val="en-US" w:eastAsia="es-AR"/>
+        </w:rPr>
+      </w:pPr>
+      <w:r>
+        <w:rPr>
+          <w:rFonts w:ascii="Courier New" w:eastAsia="Times New Roman" w:hAnsi="Courier New" w:cs="Courier New"/>
+          <w:sz w:val="20"/>
+          <w:szCs w:val="20"/>
+          <w:lang w:val="en-US" w:eastAsia="es-AR"/>
+        </w:rPr>
+        <w:t xml:space="preserve">                 `- Moby</w:t>
       </w:r>
     </w:p>
     <w:p>
@@ -2278,26 +2240,17 @@
           <w:rFonts w:ascii="Courier New" w:eastAsia="Times New Roman" w:hAnsi="Courier New" w:cs="Courier New"/>
           <w:sz w:val="20"/>
           <w:szCs w:val="20"/>
-          <w:lang w:eastAsia="es-AR"/>
-        </w:rPr>
-      </w:pPr>
-      <w:r>
-        <w:rPr>
-          <w:rFonts w:ascii="Courier New" w:eastAsia="Times New Roman" w:hAnsi="Courier New" w:cs="Courier New"/>
-          <w:sz w:val="20"/>
-          <w:szCs w:val="20"/>
-          <w:lang w:eastAsia="es-AR"/>
-        </w:rPr>
-        <w:t xml:space="preserve">                     `- </w:t>
-      </w:r>
-      <w:r>
-        <w:rPr>
-          <w:rFonts w:ascii="Courier New" w:eastAsia="Times New Roman" w:hAnsi="Courier New" w:cs="Courier New"/>
-          <w:sz w:val="20"/>
-          <w:szCs w:val="20"/>
-          <w:lang w:eastAsia="es-AR"/>
-        </w:rPr>
-        <w:t>app</w:t>
+          <w:lang w:val="en-US" w:eastAsia="es-AR"/>
+        </w:rPr>
+      </w:pPr>
+      <w:r>
+        <w:rPr>
+          <w:rFonts w:ascii="Courier New" w:eastAsia="Times New Roman" w:hAnsi="Courier New" w:cs="Courier New"/>
+          <w:sz w:val="20"/>
+          <w:szCs w:val="20"/>
+          <w:lang w:val="en-US" w:eastAsia="es-AR"/>
+        </w:rPr>
+        <w:t xml:space="preserve">                     `- app</w:t>
       </w:r>
     </w:p>
     <w:p>
@@ -2325,15 +2278,15 @@
           <w:rFonts w:ascii="Courier New" w:eastAsia="Times New Roman" w:hAnsi="Courier New" w:cs="Courier New"/>
           <w:sz w:val="20"/>
           <w:szCs w:val="20"/>
-          <w:lang w:eastAsia="es-AR"/>
-        </w:rPr>
-      </w:pPr>
-      <w:r>
-        <w:rPr>
-          <w:rFonts w:ascii="Courier New" w:eastAsia="Times New Roman" w:hAnsi="Courier New" w:cs="Courier New"/>
-          <w:sz w:val="20"/>
-          <w:szCs w:val="20"/>
-          <w:lang w:eastAsia="es-AR"/>
+          <w:lang w:val="en-US" w:eastAsia="es-AR"/>
+        </w:rPr>
+      </w:pPr>
+      <w:r>
+        <w:rPr>
+          <w:rFonts w:ascii="Courier New" w:eastAsia="Times New Roman" w:hAnsi="Courier New" w:cs="Courier New"/>
+          <w:sz w:val="20"/>
+          <w:szCs w:val="20"/>
+          <w:lang w:val="en-US" w:eastAsia="es-AR"/>
         </w:rPr>
         <w:t xml:space="preserve">                         `- AppTest.java </w:t>
       </w:r>
@@ -2342,6 +2295,7 @@
       <w:pPr>
         <w:rPr>
           <w:rFonts w:cstheme="minorHAnsi"/>
+          <w:lang w:val="en-US"/>
         </w:rPr>
       </w:pPr>
     </w:p>
@@ -2679,7 +2633,6 @@
           <w:b/>
           <w:sz w:val="32"/>
           <w:szCs w:val="32"/>
-          <w:lang w:val="en-US"/>
         </w:rPr>
       </w:pPr>
       <w:r>
@@ -2687,7 +2640,6 @@
           <w:b/>
           <w:sz w:val="32"/>
           <w:szCs w:val="32"/>
-          <w:lang w:val="en-US"/>
         </w:rPr>
         <w:t xml:space="preserve"> </w:t>
       </w:r>
@@ -2696,7 +2648,6 @@
           <w:b/>
           <w:sz w:val="32"/>
           <w:szCs w:val="32"/>
-          <w:lang w:val="en-US"/>
         </w:rPr>
         <w:t>VIDEO</w:t>
       </w:r>
@@ -2835,14 +2786,7 @@
           <w:rStyle w:val="jlqj4b"/>
           <w:lang w:val="es-ES"/>
         </w:rPr>
-        <w:t xml:space="preserve"> publicar e implementar varios proyectos a la vez</w:t>
-      </w:r>
-      <w:r>
-        <w:rPr>
-          <w:rStyle w:val="jlqj4b"/>
-          <w:lang w:val="es-ES"/>
-        </w:rPr>
-        <w:t>.</w:t>
+        <w:t xml:space="preserve"> publicar e implementar varios proyectos a la vez.</w:t>
       </w:r>
     </w:p>
     <w:p>
@@ -3281,8 +3225,9 @@
           <w:i/>
           <w:iCs/>
         </w:rPr>
-        <w:t>B</w:t>
-      </w:r>
+        <w:t>Build</w:t>
+      </w:r>
+      <w:proofErr w:type="spellEnd"/>
       <w:r>
         <w:rPr>
           <w:b/>
@@ -3290,9 +3235,9 @@
           <w:i/>
           <w:iCs/>
         </w:rPr>
-        <w:t>uild</w:t>
-      </w:r>
-      <w:proofErr w:type="spellEnd"/>
+        <w:t xml:space="preserve"> </w:t>
+      </w:r>
+      <w:proofErr w:type="spellStart"/>
       <w:r>
         <w:rPr>
           <w:b/>
@@ -3300,9 +3245,9 @@
           <w:i/>
           <w:iCs/>
         </w:rPr>
-        <w:t xml:space="preserve"> </w:t>
-      </w:r>
-      <w:proofErr w:type="spellStart"/>
+        <w:t>Life</w:t>
+      </w:r>
+      <w:proofErr w:type="spellEnd"/>
       <w:r>
         <w:rPr>
           <w:b/>
@@ -3310,8 +3255,10 @@
           <w:i/>
           <w:iCs/>
         </w:rPr>
-        <w:t>L</w:t>
-      </w:r>
+        <w:t xml:space="preserve"> </w:t>
+      </w:r>
+      <w:proofErr w:type="spellStart"/>
+      <w:proofErr w:type="gramStart"/>
       <w:r>
         <w:rPr>
           <w:b/>
@@ -3319,7 +3266,7 @@
           <w:i/>
           <w:iCs/>
         </w:rPr>
-        <w:t>ife</w:t>
+        <w:t>Cycles</w:t>
       </w:r>
       <w:proofErr w:type="spellEnd"/>
       <w:r>
@@ -3329,10 +3276,16 @@
           <w:i/>
           <w:iCs/>
         </w:rPr>
-        <w:t xml:space="preserve"> </w:t>
-      </w:r>
-      <w:proofErr w:type="spellStart"/>
-      <w:proofErr w:type="gramStart"/>
+        <w:t>(</w:t>
+      </w:r>
+      <w:proofErr w:type="gramEnd"/>
+      <w:r>
+        <w:rPr>
+          <w:rStyle w:val="jlqj4b"/>
+          <w:lang w:val="es-ES"/>
+        </w:rPr>
+        <w:t>ciclo de vida de la construcción o compilación</w:t>
+      </w:r>
       <w:r>
         <w:rPr>
           <w:b/>
@@ -3340,655 +3293,599 @@
           <w:i/>
           <w:iCs/>
         </w:rPr>
-        <w:t>C</w:t>
-      </w:r>
-      <w:r>
-        <w:rPr>
-          <w:b/>
-          <w:bCs/>
+        <w:t xml:space="preserve">): </w:t>
+      </w:r>
+      <w:r>
+        <w:t xml:space="preserve">es una secuencia de fases de construcción que estas fases, tiene una secuencia de objetivos. </w:t>
+      </w:r>
+    </w:p>
+    <w:p>
+      <w:r>
+        <w:t xml:space="preserve">Cada objetivo tiene una tarea en particular. En el momento que se ejecuta una fase </w:t>
+      </w:r>
+      <w:r>
+        <w:t xml:space="preserve">se compilan todos los objetivos </w:t>
+      </w:r>
+      <w:proofErr w:type="gramStart"/>
+      <w:r>
+        <w:t>relacionados,  y</w:t>
+      </w:r>
+      <w:proofErr w:type="gramEnd"/>
+      <w:r>
+        <w:t xml:space="preserve"> sus complementos. </w:t>
+      </w:r>
+    </w:p>
+    <w:p>
+      <w:r>
+        <w:t>Son muchas fases:</w:t>
+      </w:r>
+    </w:p>
+    <w:p>
+      <w:r>
+        <w:t xml:space="preserve">Maven </w:t>
+      </w:r>
+      <w:proofErr w:type="spellStart"/>
+      <w:r>
+        <w:rPr>
+          <w:b/>
+          <w:bCs/>
+        </w:rPr>
+        <w:t>Validate</w:t>
+      </w:r>
+      <w:proofErr w:type="spellEnd"/>
+      <w:r>
+        <w:t xml:space="preserve">: valida si el proyecto dispone de toda la información necesaria para ser procesado. </w:t>
+      </w:r>
+    </w:p>
+    <w:p>
+      <w:r>
+        <w:t xml:space="preserve">Maven </w:t>
+      </w:r>
+      <w:r>
+        <w:rPr>
+          <w:b/>
+          <w:bCs/>
+        </w:rPr>
+        <w:t>Compile</w:t>
+      </w:r>
+      <w:r>
+        <w:t>: Compila los archivos .java y generar los .</w:t>
+      </w:r>
+      <w:proofErr w:type="spellStart"/>
+      <w:r>
+        <w:t>class</w:t>
+      </w:r>
+      <w:proofErr w:type="spellEnd"/>
+      <w:r>
+        <w:t xml:space="preserve"> en su directorio definido. </w:t>
+      </w:r>
+    </w:p>
+    <w:p>
+      <w:r>
+        <w:t xml:space="preserve">Maven </w:t>
+      </w:r>
+      <w:r>
+        <w:rPr>
+          <w:b/>
+          <w:bCs/>
+        </w:rPr>
+        <w:t>Test</w:t>
+      </w:r>
+      <w:r>
+        <w:t xml:space="preserve">: es algo principal ya que se encarga de realizar los testeos unitarios. </w:t>
+      </w:r>
+      <w:proofErr w:type="spellStart"/>
+      <w:r>
+        <w:t>Asi</w:t>
+      </w:r>
+      <w:proofErr w:type="spellEnd"/>
+      <w:r>
+        <w:t xml:space="preserve"> aseguramos de que el código </w:t>
+      </w:r>
+      <w:proofErr w:type="spellStart"/>
+      <w:r>
+        <w:t>esta</w:t>
+      </w:r>
+      <w:proofErr w:type="spellEnd"/>
+      <w:r>
+        <w:t xml:space="preserve"> limpio.</w:t>
+      </w:r>
+    </w:p>
+    <w:p>
+      <w:pPr>
+        <w:rPr>
           <w:i/>
           <w:iCs/>
         </w:rPr>
-        <w:t>ycles</w:t>
-      </w:r>
-      <w:proofErr w:type="spellEnd"/>
-      <w:r>
-        <w:rPr>
-          <w:b/>
-          <w:bCs/>
+      </w:pPr>
+      <w:r>
+        <w:rPr>
           <w:i/>
           <w:iCs/>
         </w:rPr>
-        <w:t>(</w:t>
-      </w:r>
+        <w:t xml:space="preserve"> // UNA VEZ FINALIZADA ESTA ETAPA, SE PUEDE EMPAQUETAR</w:t>
+      </w:r>
+    </w:p>
+    <w:p>
+      <w:r>
+        <w:t xml:space="preserve">Maven </w:t>
+      </w:r>
+      <w:proofErr w:type="spellStart"/>
+      <w:r>
+        <w:rPr>
+          <w:b/>
+          <w:bCs/>
+        </w:rPr>
+        <w:t>Package</w:t>
+      </w:r>
+      <w:proofErr w:type="spellEnd"/>
+      <w:r>
+        <w:t>: Empaquetamos nuestro código (.</w:t>
+      </w:r>
+      <w:proofErr w:type="spellStart"/>
+      <w:r>
+        <w:t>class</w:t>
+      </w:r>
+      <w:proofErr w:type="spellEnd"/>
+      <w:r>
+        <w:t xml:space="preserve">) para permitir la ejecución. </w:t>
+      </w:r>
+    </w:p>
+    <w:p>
+      <w:r>
+        <w:t>{.</w:t>
+      </w:r>
+      <w:proofErr w:type="spellStart"/>
+      <w:r>
+        <w:t>jar</w:t>
+      </w:r>
+      <w:proofErr w:type="spellEnd"/>
+      <w:r>
+        <w:t xml:space="preserve"> | .</w:t>
+      </w:r>
+      <w:proofErr w:type="spellStart"/>
+      <w:r>
+        <w:t>war</w:t>
+      </w:r>
+      <w:proofErr w:type="spellEnd"/>
+      <w:r>
+        <w:t xml:space="preserve"> </w:t>
+      </w:r>
+      <w:proofErr w:type="gramStart"/>
+      <w:r>
+        <w:t>| .</w:t>
+      </w:r>
+      <w:proofErr w:type="spellStart"/>
+      <w:r>
+        <w:t>ear</w:t>
+      </w:r>
+      <w:proofErr w:type="spellEnd"/>
       <w:proofErr w:type="gramEnd"/>
       <w:r>
-        <w:rPr>
-          <w:rStyle w:val="jlqj4b"/>
-          <w:lang w:val="es-ES"/>
-        </w:rPr>
-        <w:t>ciclo de vida de la construcción</w:t>
-      </w:r>
-      <w:r>
-        <w:rPr>
-          <w:rStyle w:val="jlqj4b"/>
-          <w:lang w:val="es-ES"/>
-        </w:rPr>
-        <w:t xml:space="preserve"> o compilación</w:t>
-      </w:r>
-      <w:r>
-        <w:rPr>
+        <w:t>}</w:t>
+      </w:r>
+    </w:p>
+    <w:p>
+      <w:r>
+        <w:t xml:space="preserve">Maven </w:t>
+      </w:r>
+      <w:proofErr w:type="spellStart"/>
+      <w:r>
+        <w:rPr>
+          <w:b/>
+          <w:bCs/>
+        </w:rPr>
+        <w:t>Verify</w:t>
+      </w:r>
+      <w:proofErr w:type="spellEnd"/>
+      <w:r>
+        <w:t xml:space="preserve"> Se lanzan los t</w:t>
+      </w:r>
+      <w:r>
+        <w:t xml:space="preserve">est de integración para confirmar que todo anda. </w:t>
+      </w:r>
+    </w:p>
+    <w:p>
+      <w:r>
+        <w:t xml:space="preserve">Maven </w:t>
+      </w:r>
+      <w:proofErr w:type="spellStart"/>
+      <w:r>
+        <w:rPr>
+          <w:b/>
+          <w:bCs/>
+        </w:rPr>
+        <w:t>Install</w:t>
+      </w:r>
+      <w:proofErr w:type="spellEnd"/>
+      <w:r>
+        <w:t xml:space="preserve">: </w:t>
+      </w:r>
+      <w:r>
+        <w:t xml:space="preserve">en esta fase lo que hace es desplegar mi </w:t>
+      </w:r>
+      <w:proofErr w:type="spellStart"/>
+      <w:r>
+        <w:t>artifact</w:t>
+      </w:r>
+      <w:proofErr w:type="spellEnd"/>
+      <w:r>
+        <w:t xml:space="preserve"> con su versionado (SNAPSHOT) en mi repositorio local. </w:t>
+      </w:r>
+    </w:p>
+    <w:p>
+      <w:pPr>
+        <w:rPr>
+          <w:rFonts w:cstheme="minorHAnsi"/>
+        </w:rPr>
+      </w:pPr>
+      <w:r>
+        <w:t xml:space="preserve">Una vez hecho esto, puedo utilizar este SNAPSHOT.jar como si fuese una dependencia sobre otro proyecto, haciendo que el proyecto que necesite de este nuevo SNAPSHOT, consuma de él.  Siempre tengo que tener en cuenta de hacer un </w:t>
+      </w:r>
+      <w:r>
+        <w:rPr>
+          <w:rFonts w:ascii="Courier New" w:hAnsi="Courier New" w:cs="Courier New"/>
+        </w:rPr>
+        <w:t xml:space="preserve">$ </w:t>
+      </w:r>
+      <w:proofErr w:type="spellStart"/>
+      <w:r>
+        <w:rPr>
+          <w:rFonts w:ascii="Courier New" w:hAnsi="Courier New" w:cs="Courier New"/>
+        </w:rPr>
+        <w:t>mvn</w:t>
+      </w:r>
+      <w:proofErr w:type="spellEnd"/>
+      <w:r>
+        <w:rPr>
+          <w:rFonts w:ascii="Courier New" w:hAnsi="Courier New" w:cs="Courier New"/>
+        </w:rPr>
+        <w:t xml:space="preserve"> </w:t>
+      </w:r>
+      <w:proofErr w:type="spellStart"/>
+      <w:r>
+        <w:rPr>
+          <w:rFonts w:ascii="Courier New" w:hAnsi="Courier New" w:cs="Courier New"/>
+        </w:rPr>
+        <w:t>clean</w:t>
+      </w:r>
+      <w:proofErr w:type="spellEnd"/>
+      <w:r>
+        <w:rPr>
+          <w:rFonts w:ascii="Courier New" w:hAnsi="Courier New" w:cs="Courier New"/>
+        </w:rPr>
+        <w:t xml:space="preserve"> </w:t>
+      </w:r>
+      <w:r>
+        <w:rPr>
+          <w:rFonts w:cstheme="minorHAnsi"/>
+        </w:rPr>
+        <w:t xml:space="preserve">y luego el </w:t>
+      </w:r>
+      <w:r>
+        <w:rPr>
+          <w:rFonts w:ascii="Courier New" w:hAnsi="Courier New" w:cs="Courier New"/>
+        </w:rPr>
+        <w:t xml:space="preserve">$ </w:t>
+      </w:r>
+      <w:proofErr w:type="spellStart"/>
+      <w:r>
+        <w:rPr>
+          <w:rFonts w:ascii="Courier New" w:hAnsi="Courier New" w:cs="Courier New"/>
+        </w:rPr>
+        <w:t>mvn</w:t>
+      </w:r>
+      <w:proofErr w:type="spellEnd"/>
+      <w:r>
+        <w:rPr>
+          <w:rFonts w:ascii="Courier New" w:hAnsi="Courier New" w:cs="Courier New"/>
+        </w:rPr>
+        <w:t xml:space="preserve"> </w:t>
+      </w:r>
+      <w:proofErr w:type="spellStart"/>
+      <w:r>
+        <w:rPr>
+          <w:rFonts w:ascii="Courier New" w:hAnsi="Courier New" w:cs="Courier New"/>
+        </w:rPr>
+        <w:t>install</w:t>
+      </w:r>
+      <w:proofErr w:type="spellEnd"/>
+      <w:r>
+        <w:rPr>
+          <w:rFonts w:ascii="Courier New" w:hAnsi="Courier New" w:cs="Courier New"/>
+        </w:rPr>
+        <w:t xml:space="preserve">. </w:t>
+      </w:r>
+      <w:r>
+        <w:rPr>
+          <w:rFonts w:cstheme="minorHAnsi"/>
+        </w:rPr>
+        <w:t xml:space="preserve">Y simplemente desde el POM de nuestro nuevo proyecto, utilizar la dependencia. Llamando al paquete del mismo. </w:t>
+      </w:r>
+    </w:p>
+    <w:p>
+      <w:pPr>
+        <w:rPr>
+          <w:rFonts w:ascii="Courier New" w:hAnsi="Courier New" w:cs="Courier New"/>
+        </w:rPr>
+      </w:pPr>
+      <w:r>
+        <w:rPr>
+          <w:rFonts w:ascii="Courier New" w:hAnsi="Courier New" w:cs="Courier New"/>
+        </w:rPr>
+        <w:t>&lt;</w:t>
+      </w:r>
+      <w:proofErr w:type="spellStart"/>
+      <w:r>
+        <w:rPr>
+          <w:rFonts w:ascii="Courier New" w:hAnsi="Courier New" w:cs="Courier New"/>
+        </w:rPr>
+        <w:t>groupId</w:t>
+      </w:r>
+      <w:proofErr w:type="spellEnd"/>
+      <w:r>
+        <w:rPr>
+          <w:rFonts w:ascii="Courier New" w:hAnsi="Courier New" w:cs="Courier New"/>
+        </w:rPr>
+        <w:t>&gt;</w:t>
+      </w:r>
+      <w:proofErr w:type="spellStart"/>
+      <w:r>
+        <w:rPr>
+          <w:rFonts w:ascii="Courier New" w:hAnsi="Courier New" w:cs="Courier New"/>
+        </w:rPr>
+        <w:t>com.Moby</w:t>
+      </w:r>
+      <w:proofErr w:type="spellEnd"/>
+      <w:r>
+        <w:rPr>
+          <w:rFonts w:ascii="Courier New" w:hAnsi="Courier New" w:cs="Courier New"/>
+        </w:rPr>
+        <w:t>&lt;/</w:t>
+      </w:r>
+      <w:proofErr w:type="spellStart"/>
+      <w:r>
+        <w:rPr>
+          <w:rFonts w:ascii="Courier New" w:hAnsi="Courier New" w:cs="Courier New"/>
+        </w:rPr>
+        <w:t>groupId</w:t>
+      </w:r>
+      <w:proofErr w:type="spellEnd"/>
+      <w:r>
+        <w:rPr>
+          <w:rFonts w:ascii="Courier New" w:hAnsi="Courier New" w:cs="Courier New"/>
+        </w:rPr>
+        <w:t>&gt;</w:t>
+      </w:r>
+    </w:p>
+    <w:p>
+      <w:pPr>
+        <w:rPr>
+          <w:rFonts w:ascii="Courier New" w:hAnsi="Courier New" w:cs="Courier New"/>
+        </w:rPr>
+      </w:pPr>
+      <w:r>
+        <w:rPr>
+          <w:rFonts w:ascii="Courier New" w:hAnsi="Courier New" w:cs="Courier New"/>
+        </w:rPr>
+        <w:t>&lt;</w:t>
+      </w:r>
+      <w:proofErr w:type="spellStart"/>
+      <w:r>
+        <w:rPr>
+          <w:rFonts w:ascii="Courier New" w:hAnsi="Courier New" w:cs="Courier New"/>
+        </w:rPr>
+        <w:t>artifactId</w:t>
+      </w:r>
+      <w:proofErr w:type="spellEnd"/>
+      <w:r>
+        <w:rPr>
+          <w:rFonts w:ascii="Courier New" w:hAnsi="Courier New" w:cs="Courier New"/>
+        </w:rPr>
+        <w:t>&gt;</w:t>
+      </w:r>
+      <w:proofErr w:type="spellStart"/>
+      <w:r>
+        <w:rPr>
+          <w:rFonts w:ascii="Courier New" w:hAnsi="Courier New" w:cs="Courier New"/>
+        </w:rPr>
+        <w:t>TestMaven</w:t>
+      </w:r>
+      <w:proofErr w:type="spellEnd"/>
+      <w:r>
+        <w:rPr>
+          <w:rFonts w:ascii="Courier New" w:hAnsi="Courier New" w:cs="Courier New"/>
+        </w:rPr>
+        <w:t xml:space="preserve">&lt;/ </w:t>
+      </w:r>
+      <w:proofErr w:type="spellStart"/>
+      <w:r>
+        <w:rPr>
+          <w:rFonts w:ascii="Courier New" w:hAnsi="Courier New" w:cs="Courier New"/>
+        </w:rPr>
+        <w:t>artifactId</w:t>
+      </w:r>
+      <w:proofErr w:type="spellEnd"/>
+      <w:r>
+        <w:rPr>
+          <w:rFonts w:ascii="Courier New" w:hAnsi="Courier New" w:cs="Courier New"/>
+        </w:rPr>
+        <w:t xml:space="preserve"> &gt;</w:t>
+      </w:r>
+    </w:p>
+    <w:p>
+      <w:pPr>
+        <w:rPr>
+          <w:rFonts w:ascii="Courier New" w:hAnsi="Courier New" w:cs="Courier New"/>
+        </w:rPr>
+      </w:pPr>
+      <w:r>
+        <w:rPr>
+          <w:rFonts w:ascii="Courier New" w:hAnsi="Courier New" w:cs="Courier New"/>
+        </w:rPr>
+        <w:t>&lt;</w:t>
+      </w:r>
+      <w:proofErr w:type="spellStart"/>
+      <w:r>
+        <w:rPr>
+          <w:rFonts w:ascii="Courier New" w:hAnsi="Courier New" w:cs="Courier New"/>
+        </w:rPr>
+        <w:t>version</w:t>
+      </w:r>
+      <w:proofErr w:type="spellEnd"/>
+      <w:r>
+        <w:rPr>
+          <w:rFonts w:ascii="Courier New" w:hAnsi="Courier New" w:cs="Courier New"/>
+        </w:rPr>
+        <w:t>&gt;SNAPSHOT-1.0&lt;/</w:t>
+      </w:r>
+      <w:proofErr w:type="spellStart"/>
+      <w:r>
+        <w:rPr>
+          <w:rFonts w:ascii="Courier New" w:hAnsi="Courier New" w:cs="Courier New"/>
+        </w:rPr>
+        <w:t>version</w:t>
+      </w:r>
+      <w:proofErr w:type="spellEnd"/>
+      <w:r>
+        <w:rPr>
+          <w:rFonts w:ascii="Courier New" w:hAnsi="Courier New" w:cs="Courier New"/>
+        </w:rPr>
+        <w:t>&gt;</w:t>
+      </w:r>
+    </w:p>
+    <w:p>
+      <w:pPr>
+        <w:rPr>
+          <w:rFonts w:cstheme="minorHAnsi"/>
+        </w:rPr>
+      </w:pPr>
+      <w:r>
+        <w:rPr>
+          <w:rFonts w:cstheme="minorHAnsi"/>
+        </w:rPr>
+        <w:t xml:space="preserve">Maven </w:t>
+      </w:r>
+      <w:proofErr w:type="spellStart"/>
+      <w:r>
+        <w:rPr>
+          <w:rFonts w:cstheme="minorHAnsi"/>
+          <w:b/>
+          <w:bCs/>
+        </w:rPr>
+        <w:t>Deploy</w:t>
+      </w:r>
+      <w:proofErr w:type="spellEnd"/>
+      <w:r>
+        <w:rPr>
+          <w:rFonts w:cstheme="minorHAnsi"/>
+          <w:b/>
+          <w:bCs/>
+        </w:rPr>
+        <w:t xml:space="preserve">: </w:t>
+      </w:r>
+      <w:r>
+        <w:rPr>
+          <w:rFonts w:cstheme="minorHAnsi"/>
+        </w:rPr>
+        <w:t>Cuando se h</w:t>
+      </w:r>
+      <w:r>
+        <w:rPr>
+          <w:rFonts w:cstheme="minorHAnsi"/>
+        </w:rPr>
+        <w:t xml:space="preserve">ace un </w:t>
+      </w:r>
+      <w:proofErr w:type="spellStart"/>
+      <w:r>
+        <w:rPr>
+          <w:rFonts w:cstheme="minorHAnsi"/>
+        </w:rPr>
+        <w:t>deploy</w:t>
+      </w:r>
+      <w:proofErr w:type="spellEnd"/>
+      <w:r>
+        <w:rPr>
+          <w:rFonts w:cstheme="minorHAnsi"/>
+        </w:rPr>
+        <w:t xml:space="preserve">, lo que se genera es nuestro </w:t>
+      </w:r>
+      <w:proofErr w:type="spellStart"/>
+      <w:r>
+        <w:rPr>
+          <w:rFonts w:cstheme="minorHAnsi"/>
+        </w:rPr>
+        <w:t>artifact</w:t>
+      </w:r>
+      <w:proofErr w:type="spellEnd"/>
+      <w:r>
+        <w:rPr>
+          <w:rFonts w:cstheme="minorHAnsi"/>
+        </w:rPr>
+        <w:t xml:space="preserve"> en nuestro repositorio local, y luego se sube en un repositorio remoto, este ultimo se hace con la finalidad </w:t>
+      </w:r>
+      <w:r>
+        <w:rPr>
+          <w:rFonts w:cstheme="minorHAnsi"/>
+        </w:rPr>
+        <w:lastRenderedPageBreak/>
+        <w:t xml:space="preserve">de que si otro </w:t>
+      </w:r>
+      <w:proofErr w:type="spellStart"/>
+      <w:r>
+        <w:rPr>
+          <w:rFonts w:cstheme="minorHAnsi"/>
+        </w:rPr>
+        <w:t>Developer</w:t>
+      </w:r>
+      <w:proofErr w:type="spellEnd"/>
+      <w:r>
+        <w:rPr>
+          <w:rFonts w:cstheme="minorHAnsi"/>
+        </w:rPr>
+        <w:t xml:space="preserve"> quiere acceder a mi ultima versión, pueda utilizar esa dependencia sin problema. </w:t>
+      </w:r>
+    </w:p>
+    <w:p>
+      <w:pPr>
+        <w:rPr>
+          <w:rFonts w:cstheme="minorHAnsi"/>
+        </w:rPr>
+      </w:pPr>
+      <w:proofErr w:type="spellStart"/>
+      <w:r>
+        <w:rPr>
+          <w:rFonts w:cstheme="minorHAnsi"/>
           <w:b/>
           <w:bCs/>
           <w:i/>
           <w:iCs/>
         </w:rPr>
-        <w:t xml:space="preserve">): </w:t>
-      </w:r>
-      <w:r>
-        <w:t xml:space="preserve">es una secuencia de fases de construcción que estas fases, tiene una secuencia de objetivos. </w:t>
-      </w:r>
-    </w:p>
-    <w:p>
-      <w:r>
-        <w:t xml:space="preserve">Cada objetivo tiene una tarea en particular. En el momento que se ejecuta una fase </w:t>
-      </w:r>
-      <w:r>
-        <w:t xml:space="preserve">se compilan todos los objetivos </w:t>
-      </w:r>
-      <w:proofErr w:type="gramStart"/>
-      <w:r>
-        <w:t>relacionados,  y</w:t>
-      </w:r>
-      <w:proofErr w:type="gramEnd"/>
-      <w:r>
-        <w:t xml:space="preserve"> sus complementos. </w:t>
-      </w:r>
-    </w:p>
-    <w:p>
-      <w:r>
-        <w:t>Son muchas fases:</w:t>
-      </w:r>
-    </w:p>
-    <w:p>
-      <w:r>
-        <w:t xml:space="preserve">Maven </w:t>
-      </w:r>
-      <w:proofErr w:type="spellStart"/>
-      <w:r>
-        <w:rPr>
-          <w:b/>
-          <w:bCs/>
-        </w:rPr>
-        <w:t>Validate</w:t>
-      </w:r>
-      <w:proofErr w:type="spellEnd"/>
-      <w:r>
-        <w:t xml:space="preserve">: valida si el proyecto dispone de toda la información necesaria para ser procesado. </w:t>
-      </w:r>
-    </w:p>
-    <w:p>
-      <w:r>
-        <w:t xml:space="preserve">Maven </w:t>
-      </w:r>
-      <w:r>
-        <w:rPr>
-          <w:b/>
-          <w:bCs/>
-        </w:rPr>
-        <w:t>Compile</w:t>
-      </w:r>
-      <w:r>
-        <w:t>: Compila los archivos .java y generar los .</w:t>
-      </w:r>
-      <w:proofErr w:type="spellStart"/>
-      <w:r>
-        <w:t>class</w:t>
-      </w:r>
-      <w:proofErr w:type="spellEnd"/>
-      <w:r>
-        <w:t xml:space="preserve"> en su directorio definido. </w:t>
-      </w:r>
-    </w:p>
-    <w:p>
-      <w:r>
-        <w:t xml:space="preserve">Maven </w:t>
-      </w:r>
-      <w:r>
-        <w:rPr>
-          <w:b/>
-          <w:bCs/>
-        </w:rPr>
-        <w:t>Test</w:t>
-      </w:r>
-      <w:r>
-        <w:t xml:space="preserve">: es algo principal ya que se encarga de realizar los testeos unitarios. </w:t>
-      </w:r>
-      <w:proofErr w:type="spellStart"/>
-      <w:r>
-        <w:t>Asi</w:t>
-      </w:r>
-      <w:proofErr w:type="spellEnd"/>
-      <w:r>
-        <w:t xml:space="preserve"> aseguramos de que el código </w:t>
-      </w:r>
-      <w:proofErr w:type="spellStart"/>
-      <w:r>
-        <w:t>esta</w:t>
-      </w:r>
-      <w:proofErr w:type="spellEnd"/>
-      <w:r>
-        <w:t xml:space="preserve"> limpio.</w:t>
-      </w:r>
-    </w:p>
-    <w:p>
-      <w:pPr>
-        <w:rPr>
+        <w:t>Build</w:t>
+      </w:r>
+      <w:proofErr w:type="spellEnd"/>
+      <w:r>
+        <w:rPr>
+          <w:rFonts w:cstheme="minorHAnsi"/>
+          <w:b/>
+          <w:bCs/>
           <w:i/>
           <w:iCs/>
         </w:rPr>
-      </w:pPr>
-      <w:r>
-        <w:rPr>
+        <w:t xml:space="preserve"> </w:t>
+      </w:r>
+      <w:proofErr w:type="spellStart"/>
+      <w:r>
+        <w:rPr>
+          <w:rFonts w:cstheme="minorHAnsi"/>
+          <w:b/>
+          <w:bCs/>
           <w:i/>
           <w:iCs/>
         </w:rPr>
-        <w:t xml:space="preserve"> // UNA VEZ FINALIZADA ESTA ETAPA, SE PUEDE EMPAQUETAR</w:t>
-      </w:r>
-    </w:p>
-    <w:p>
-      <w:r>
-        <w:t xml:space="preserve">Maven </w:t>
-      </w:r>
-      <w:proofErr w:type="spellStart"/>
-      <w:r>
-        <w:rPr>
-          <w:b/>
-          <w:bCs/>
-        </w:rPr>
-        <w:t>Package</w:t>
-      </w:r>
-      <w:proofErr w:type="spellEnd"/>
-      <w:r>
-        <w:t>: Empaquetamos nuestro código (.</w:t>
-      </w:r>
-      <w:proofErr w:type="spellStart"/>
-      <w:r>
-        <w:t>class</w:t>
-      </w:r>
-      <w:proofErr w:type="spellEnd"/>
-      <w:r>
-        <w:t xml:space="preserve">) para permitir la ejecución. </w:t>
-      </w:r>
-    </w:p>
-    <w:p>
-      <w:pPr>
-        <w:rPr>
-          <w:lang w:val="en-US"/>
-        </w:rPr>
-      </w:pPr>
-      <w:r>
-        <w:rPr>
-          <w:lang w:val="en-US"/>
-        </w:rPr>
-        <w:t xml:space="preserve">{.jar | .war </w:t>
-      </w:r>
-      <w:proofErr w:type="gramStart"/>
-      <w:r>
-        <w:rPr>
-          <w:lang w:val="en-US"/>
-        </w:rPr>
-        <w:t>| .ear</w:t>
-      </w:r>
-      <w:proofErr w:type="gramEnd"/>
-      <w:r>
-        <w:rPr>
-          <w:lang w:val="en-US"/>
-        </w:rPr>
-        <w:t>}</w:t>
-      </w:r>
-    </w:p>
-    <w:p>
-      <w:r>
-        <w:t xml:space="preserve">Maven </w:t>
-      </w:r>
-      <w:proofErr w:type="spellStart"/>
-      <w:r>
-        <w:rPr>
-          <w:b/>
-          <w:bCs/>
-        </w:rPr>
-        <w:t>Verify</w:t>
-      </w:r>
-      <w:proofErr w:type="spellEnd"/>
-      <w:r>
-        <w:t xml:space="preserve"> Se lanzan los t</w:t>
-      </w:r>
-      <w:r>
-        <w:t xml:space="preserve">est de integración para confirmar que todo anda. </w:t>
-      </w:r>
-    </w:p>
-    <w:p>
-      <w:r>
-        <w:t xml:space="preserve">Maven </w:t>
-      </w:r>
-      <w:proofErr w:type="spellStart"/>
-      <w:r>
-        <w:rPr>
-          <w:b/>
-          <w:bCs/>
-        </w:rPr>
-        <w:t>Install</w:t>
-      </w:r>
-      <w:proofErr w:type="spellEnd"/>
-      <w:r>
-        <w:t xml:space="preserve">: </w:t>
-      </w:r>
-      <w:r>
-        <w:t xml:space="preserve">en esta fase lo que hace es desplegar mi </w:t>
-      </w:r>
-      <w:proofErr w:type="spellStart"/>
-      <w:r>
-        <w:t>artifact</w:t>
-      </w:r>
-      <w:proofErr w:type="spellEnd"/>
-      <w:r>
-        <w:t xml:space="preserve"> con su versionado (SNAPSHOT) en mi repositorio local. </w:t>
-      </w:r>
-    </w:p>
-    <w:p>
-      <w:pPr>
-        <w:rPr>
-          <w:rFonts w:cstheme="minorHAnsi"/>
-        </w:rPr>
-      </w:pPr>
-      <w:r>
-        <w:t xml:space="preserve">Una vez hecho esto, puedo utilizar este SNAPSHOT.jar como si fuese una dependencia sobre otro proyecto, haciendo que el proyecto que necesite de este nuevo SNAPSHOT, consuma de él.  Siempre tengo que tener en cuenta de hacer un </w:t>
-      </w:r>
-      <w:r>
-        <w:rPr>
-          <w:rFonts w:ascii="Courier New" w:hAnsi="Courier New" w:cs="Courier New"/>
-        </w:rPr>
-        <w:t xml:space="preserve">$ </w:t>
-      </w:r>
-      <w:proofErr w:type="spellStart"/>
-      <w:r>
-        <w:rPr>
-          <w:rFonts w:ascii="Courier New" w:hAnsi="Courier New" w:cs="Courier New"/>
-        </w:rPr>
-        <w:t>mvn</w:t>
-      </w:r>
-      <w:proofErr w:type="spellEnd"/>
-      <w:r>
-        <w:rPr>
-          <w:rFonts w:ascii="Courier New" w:hAnsi="Courier New" w:cs="Courier New"/>
-        </w:rPr>
-        <w:t xml:space="preserve"> </w:t>
-      </w:r>
-      <w:proofErr w:type="spellStart"/>
-      <w:r>
-        <w:rPr>
-          <w:rFonts w:ascii="Courier New" w:hAnsi="Courier New" w:cs="Courier New"/>
-        </w:rPr>
-        <w:t>clean</w:t>
-      </w:r>
-      <w:proofErr w:type="spellEnd"/>
-      <w:r>
-        <w:rPr>
-          <w:rFonts w:ascii="Courier New" w:hAnsi="Courier New" w:cs="Courier New"/>
-        </w:rPr>
-        <w:t xml:space="preserve"> </w:t>
-      </w:r>
-      <w:r>
-        <w:rPr>
-          <w:rFonts w:cstheme="minorHAnsi"/>
-        </w:rPr>
-        <w:t xml:space="preserve">y luego el </w:t>
-      </w:r>
-      <w:r>
-        <w:rPr>
-          <w:rFonts w:ascii="Courier New" w:hAnsi="Courier New" w:cs="Courier New"/>
-        </w:rPr>
-        <w:t xml:space="preserve">$ </w:t>
-      </w:r>
-      <w:proofErr w:type="spellStart"/>
-      <w:r>
-        <w:rPr>
-          <w:rFonts w:ascii="Courier New" w:hAnsi="Courier New" w:cs="Courier New"/>
-        </w:rPr>
-        <w:t>mvn</w:t>
-      </w:r>
-      <w:proofErr w:type="spellEnd"/>
-      <w:r>
-        <w:rPr>
-          <w:rFonts w:ascii="Courier New" w:hAnsi="Courier New" w:cs="Courier New"/>
-        </w:rPr>
-        <w:t xml:space="preserve"> </w:t>
-      </w:r>
-      <w:proofErr w:type="spellStart"/>
-      <w:r>
-        <w:rPr>
-          <w:rFonts w:ascii="Courier New" w:hAnsi="Courier New" w:cs="Courier New"/>
-        </w:rPr>
-        <w:t>install</w:t>
-      </w:r>
-      <w:proofErr w:type="spellEnd"/>
-      <w:r>
-        <w:rPr>
-          <w:rFonts w:ascii="Courier New" w:hAnsi="Courier New" w:cs="Courier New"/>
-        </w:rPr>
-        <w:t xml:space="preserve">. </w:t>
-      </w:r>
-      <w:r>
-        <w:rPr>
-          <w:rFonts w:cstheme="minorHAnsi"/>
-        </w:rPr>
-        <w:t xml:space="preserve">Y simplemente desde el POM de nuestro nuevo proyecto, utilizar la dependencia. Llamando al paquete del mismo. </w:t>
-      </w:r>
-    </w:p>
-    <w:p>
-      <w:pPr>
-        <w:rPr>
-          <w:rFonts w:ascii="Courier New" w:hAnsi="Courier New" w:cs="Courier New"/>
-          <w:lang w:val="en-US"/>
-        </w:rPr>
-      </w:pPr>
-      <w:r>
-        <w:rPr>
-          <w:rFonts w:ascii="Courier New" w:hAnsi="Courier New" w:cs="Courier New"/>
-          <w:lang w:val="en-US"/>
-        </w:rPr>
-        <w:t>&lt;</w:t>
-      </w:r>
-      <w:proofErr w:type="spellStart"/>
-      <w:r>
-        <w:rPr>
-          <w:rFonts w:ascii="Courier New" w:hAnsi="Courier New" w:cs="Courier New"/>
-          <w:lang w:val="en-US"/>
-        </w:rPr>
-        <w:t>groupId</w:t>
-      </w:r>
-      <w:proofErr w:type="spellEnd"/>
-      <w:r>
-        <w:rPr>
-          <w:rFonts w:ascii="Courier New" w:hAnsi="Courier New" w:cs="Courier New"/>
-          <w:lang w:val="en-US"/>
-        </w:rPr>
-        <w:t>&gt;</w:t>
-      </w:r>
-      <w:proofErr w:type="spellStart"/>
-      <w:r>
-        <w:rPr>
-          <w:rFonts w:ascii="Courier New" w:hAnsi="Courier New" w:cs="Courier New"/>
-          <w:lang w:val="en-US"/>
-        </w:rPr>
-        <w:t>com.Moby</w:t>
-      </w:r>
-      <w:proofErr w:type="spellEnd"/>
-      <w:r>
-        <w:rPr>
-          <w:rFonts w:ascii="Courier New" w:hAnsi="Courier New" w:cs="Courier New"/>
-          <w:lang w:val="en-US"/>
-        </w:rPr>
-        <w:t>&lt;</w:t>
-      </w:r>
-      <w:r>
-        <w:rPr>
-          <w:rFonts w:ascii="Courier New" w:hAnsi="Courier New" w:cs="Courier New"/>
-          <w:lang w:val="en-US"/>
-        </w:rPr>
-        <w:t>/</w:t>
-      </w:r>
-      <w:proofErr w:type="spellStart"/>
-      <w:r>
-        <w:rPr>
-          <w:rFonts w:ascii="Courier New" w:hAnsi="Courier New" w:cs="Courier New"/>
-          <w:lang w:val="en-US"/>
-        </w:rPr>
-        <w:t>groupId</w:t>
-      </w:r>
-      <w:proofErr w:type="spellEnd"/>
-      <w:r>
-        <w:rPr>
-          <w:rFonts w:ascii="Courier New" w:hAnsi="Courier New" w:cs="Courier New"/>
-          <w:lang w:val="en-US"/>
-        </w:rPr>
-        <w:t>&gt;</w:t>
-      </w:r>
-    </w:p>
-    <w:p>
-      <w:pPr>
-        <w:rPr>
-          <w:rFonts w:ascii="Courier New" w:hAnsi="Courier New" w:cs="Courier New"/>
-          <w:lang w:val="en-US"/>
-        </w:rPr>
-      </w:pPr>
-      <w:r>
-        <w:rPr>
-          <w:rFonts w:ascii="Courier New" w:hAnsi="Courier New" w:cs="Courier New"/>
-          <w:lang w:val="en-US"/>
-        </w:rPr>
-        <w:t>&lt;</w:t>
-      </w:r>
-      <w:proofErr w:type="spellStart"/>
-      <w:r>
-        <w:rPr>
-          <w:rFonts w:ascii="Courier New" w:hAnsi="Courier New" w:cs="Courier New"/>
-          <w:lang w:val="en-US"/>
-        </w:rPr>
-        <w:t>artifactId</w:t>
-      </w:r>
-      <w:proofErr w:type="spellEnd"/>
-      <w:r>
-        <w:rPr>
-          <w:rFonts w:ascii="Courier New" w:hAnsi="Courier New" w:cs="Courier New"/>
-          <w:lang w:val="en-US"/>
-        </w:rPr>
-        <w:t>&gt;</w:t>
-      </w:r>
-      <w:proofErr w:type="spellStart"/>
-      <w:r>
-        <w:rPr>
-          <w:rFonts w:ascii="Courier New" w:hAnsi="Courier New" w:cs="Courier New"/>
-          <w:lang w:val="en-US"/>
-        </w:rPr>
-        <w:t>TestMaven</w:t>
-      </w:r>
-      <w:proofErr w:type="spellEnd"/>
-      <w:r>
-        <w:rPr>
-          <w:rFonts w:ascii="Courier New" w:hAnsi="Courier New" w:cs="Courier New"/>
-          <w:lang w:val="en-US"/>
-        </w:rPr>
-        <w:t>&lt;/</w:t>
-      </w:r>
-      <w:r>
-        <w:rPr>
-          <w:rFonts w:ascii="Courier New" w:hAnsi="Courier New" w:cs="Courier New"/>
-          <w:lang w:val="en-US"/>
-        </w:rPr>
-        <w:t xml:space="preserve"> </w:t>
-      </w:r>
-      <w:proofErr w:type="spellStart"/>
-      <w:r>
-        <w:rPr>
-          <w:rFonts w:ascii="Courier New" w:hAnsi="Courier New" w:cs="Courier New"/>
-          <w:lang w:val="en-US"/>
-        </w:rPr>
-        <w:t>artifactId</w:t>
-      </w:r>
-      <w:proofErr w:type="spellEnd"/>
-      <w:r>
-        <w:rPr>
-          <w:rFonts w:ascii="Courier New" w:hAnsi="Courier New" w:cs="Courier New"/>
-          <w:lang w:val="en-US"/>
-        </w:rPr>
-        <w:t xml:space="preserve"> </w:t>
-      </w:r>
-      <w:r>
-        <w:rPr>
-          <w:rFonts w:ascii="Courier New" w:hAnsi="Courier New" w:cs="Courier New"/>
-          <w:lang w:val="en-US"/>
-        </w:rPr>
-        <w:t>&gt;</w:t>
-      </w:r>
-    </w:p>
-    <w:p>
-      <w:pPr>
-        <w:rPr>
-          <w:rFonts w:ascii="Courier New" w:hAnsi="Courier New" w:cs="Courier New"/>
-          <w:lang w:val="en-US"/>
-        </w:rPr>
-      </w:pPr>
-      <w:r>
-        <w:rPr>
-          <w:rFonts w:ascii="Courier New" w:hAnsi="Courier New" w:cs="Courier New"/>
-          <w:lang w:val="en-US"/>
-        </w:rPr>
-        <w:t>&lt;</w:t>
-      </w:r>
-      <w:r>
-        <w:rPr>
-          <w:rFonts w:ascii="Courier New" w:hAnsi="Courier New" w:cs="Courier New"/>
-          <w:lang w:val="en-US"/>
-        </w:rPr>
-        <w:t>version</w:t>
-      </w:r>
-      <w:r>
-        <w:rPr>
-          <w:rFonts w:ascii="Courier New" w:hAnsi="Courier New" w:cs="Courier New"/>
-          <w:lang w:val="en-US"/>
-        </w:rPr>
-        <w:t>&gt;</w:t>
-      </w:r>
-      <w:r>
-        <w:rPr>
-          <w:rFonts w:ascii="Courier New" w:hAnsi="Courier New" w:cs="Courier New"/>
-          <w:lang w:val="en-US"/>
-        </w:rPr>
-        <w:t>SNAPSHOT-1.0</w:t>
-      </w:r>
-      <w:r>
-        <w:rPr>
-          <w:rFonts w:ascii="Courier New" w:hAnsi="Courier New" w:cs="Courier New"/>
-          <w:lang w:val="en-US"/>
-        </w:rPr>
-        <w:t>&lt;/</w:t>
-      </w:r>
-      <w:r>
-        <w:rPr>
-          <w:rFonts w:ascii="Courier New" w:hAnsi="Courier New" w:cs="Courier New"/>
-          <w:lang w:val="en-US"/>
-        </w:rPr>
-        <w:t>version</w:t>
-      </w:r>
-      <w:r>
-        <w:rPr>
-          <w:rFonts w:ascii="Courier New" w:hAnsi="Courier New" w:cs="Courier New"/>
-          <w:lang w:val="en-US"/>
-        </w:rPr>
-        <w:t>&gt;</w:t>
-      </w:r>
-    </w:p>
-    <w:p>
-      <w:pPr>
-        <w:rPr>
-          <w:rFonts w:cstheme="minorHAnsi"/>
-        </w:rPr>
-      </w:pPr>
-      <w:r>
-        <w:rPr>
-          <w:rFonts w:cstheme="minorHAnsi"/>
-        </w:rPr>
-        <w:t xml:space="preserve">Maven </w:t>
-      </w:r>
-      <w:proofErr w:type="spellStart"/>
-      <w:r>
-        <w:rPr>
-          <w:rFonts w:cstheme="minorHAnsi"/>
-          <w:b/>
-          <w:bCs/>
-        </w:rPr>
-        <w:t>Deploy</w:t>
-      </w:r>
-      <w:proofErr w:type="spellEnd"/>
-      <w:r>
-        <w:rPr>
-          <w:rFonts w:cstheme="minorHAnsi"/>
-          <w:b/>
-          <w:bCs/>
-        </w:rPr>
-        <w:t xml:space="preserve">: </w:t>
-      </w:r>
-      <w:r>
-        <w:rPr>
-          <w:rFonts w:cstheme="minorHAnsi"/>
-        </w:rPr>
-        <w:t>Cuando se h</w:t>
-      </w:r>
-      <w:r>
-        <w:rPr>
-          <w:rFonts w:cstheme="minorHAnsi"/>
-        </w:rPr>
-        <w:t xml:space="preserve">ace un </w:t>
-      </w:r>
-      <w:proofErr w:type="spellStart"/>
-      <w:r>
-        <w:rPr>
-          <w:rFonts w:cstheme="minorHAnsi"/>
-        </w:rPr>
-        <w:t>deploy</w:t>
-      </w:r>
-      <w:proofErr w:type="spellEnd"/>
-      <w:r>
-        <w:rPr>
-          <w:rFonts w:cstheme="minorHAnsi"/>
-        </w:rPr>
-        <w:t xml:space="preserve">, lo que se genera es nuestro </w:t>
-      </w:r>
-      <w:proofErr w:type="spellStart"/>
-      <w:r>
-        <w:rPr>
-          <w:rFonts w:cstheme="minorHAnsi"/>
-        </w:rPr>
-        <w:t>artifact</w:t>
-      </w:r>
-      <w:proofErr w:type="spellEnd"/>
-      <w:r>
-        <w:rPr>
-          <w:rFonts w:cstheme="minorHAnsi"/>
-        </w:rPr>
-        <w:t xml:space="preserve"> en nuestro repositorio local, y luego se sube en un repositorio remoto, este ultimo se hace con la finalidad </w:t>
-      </w:r>
-      <w:r>
-        <w:rPr>
-          <w:rFonts w:cstheme="minorHAnsi"/>
-        </w:rPr>
-        <w:lastRenderedPageBreak/>
-        <w:t xml:space="preserve">de que si otro </w:t>
-      </w:r>
-      <w:proofErr w:type="spellStart"/>
-      <w:r>
-        <w:rPr>
-          <w:rFonts w:cstheme="minorHAnsi"/>
-        </w:rPr>
-        <w:t>Developer</w:t>
-      </w:r>
-      <w:proofErr w:type="spellEnd"/>
-      <w:r>
-        <w:rPr>
-          <w:rFonts w:cstheme="minorHAnsi"/>
-        </w:rPr>
-        <w:t xml:space="preserve"> quiere acceder a mi ultima versión, pueda utilizar esa dependencia sin problema. </w:t>
-      </w:r>
-    </w:p>
-    <w:p>
-      <w:pPr>
-        <w:rPr>
-          <w:rFonts w:cstheme="minorHAnsi"/>
-        </w:rPr>
-      </w:pPr>
-      <w:proofErr w:type="spellStart"/>
+        <w:t>Profile</w:t>
+      </w:r>
+      <w:proofErr w:type="spellEnd"/>
       <w:r>
         <w:rPr>
           <w:rFonts w:cstheme="minorHAnsi"/>
@@ -3997,9 +3894,22 @@
           <w:i/>
           <w:iCs/>
         </w:rPr>
-        <w:t>Build</w:t>
-      </w:r>
-      <w:proofErr w:type="spellEnd"/>
+        <w:t xml:space="preserve">: </w:t>
+      </w:r>
+      <w:r>
+        <w:rPr>
+          <w:rFonts w:cstheme="minorHAnsi"/>
+        </w:rPr>
+        <w:t xml:space="preserve">Es un perfil de compilación, por lo general si no especificamos nada acerca de cómo será la compilación, Maven al leer el POM utilizará el perfil por default. Con esto podemos establecer reglas en nuestra compilación para diferentes entornos. </w:t>
+      </w:r>
+    </w:p>
+    <w:p>
+      <w:pPr>
+        <w:rPr>
+          <w:rFonts w:cstheme="minorHAnsi"/>
+        </w:rPr>
+      </w:pPr>
+      <w:proofErr w:type="spellStart"/>
       <w:r>
         <w:rPr>
           <w:rFonts w:cstheme="minorHAnsi"/>
@@ -4008,9 +3918,9 @@
           <w:i/>
           <w:iCs/>
         </w:rPr>
-        <w:t xml:space="preserve"> </w:t>
-      </w:r>
-      <w:proofErr w:type="spellStart"/>
+        <w:t>Build</w:t>
+      </w:r>
+      <w:proofErr w:type="spellEnd"/>
       <w:r>
         <w:rPr>
           <w:rFonts w:cstheme="minorHAnsi"/>
@@ -4019,9 +3929,9 @@
           <w:i/>
           <w:iCs/>
         </w:rPr>
-        <w:t>Profile</w:t>
-      </w:r>
-      <w:proofErr w:type="spellEnd"/>
+        <w:t xml:space="preserve"> </w:t>
+      </w:r>
+      <w:proofErr w:type="spellStart"/>
       <w:r>
         <w:rPr>
           <w:rFonts w:cstheme="minorHAnsi"/>
@@ -4030,22 +3940,9 @@
           <w:i/>
           <w:iCs/>
         </w:rPr>
-        <w:t xml:space="preserve">: </w:t>
-      </w:r>
-      <w:r>
-        <w:rPr>
-          <w:rFonts w:cstheme="minorHAnsi"/>
-        </w:rPr>
-        <w:t xml:space="preserve">Es un perfil de compilación, por lo general si no especificamos nada acerca de cómo será la compilación, Maven al leer el POM utilizará el perfil por default. Con esto podemos establecer reglas en nuestra compilación para diferentes entornos. </w:t>
-      </w:r>
-    </w:p>
-    <w:p>
-      <w:pPr>
-        <w:rPr>
-          <w:rFonts w:cstheme="minorHAnsi"/>
-        </w:rPr>
-      </w:pPr>
-      <w:proofErr w:type="spellStart"/>
+        <w:t>Plugins</w:t>
+      </w:r>
+      <w:proofErr w:type="spellEnd"/>
       <w:r>
         <w:rPr>
           <w:rFonts w:cstheme="minorHAnsi"/>
@@ -4054,193 +3951,1067 @@
           <w:i/>
           <w:iCs/>
         </w:rPr>
-        <w:t>Build</w:t>
-      </w:r>
-      <w:proofErr w:type="spellEnd"/>
-      <w:r>
-        <w:rPr>
-          <w:rFonts w:cstheme="minorHAnsi"/>
-          <w:b/>
-          <w:bCs/>
-          <w:i/>
-          <w:iCs/>
+        <w:t xml:space="preserve">: </w:t>
+      </w:r>
+      <w:r>
+        <w:rPr>
+          <w:rFonts w:cstheme="minorHAnsi"/>
+        </w:rPr>
+        <w:t>¿?</w:t>
+      </w:r>
+    </w:p>
+    <w:p>
+      <w:pPr>
+        <w:rPr>
+          <w:rFonts w:cstheme="minorHAnsi"/>
+        </w:rPr>
+      </w:pPr>
+    </w:p>
+    <w:p>
+      <w:pPr>
+        <w:rPr>
+          <w:rFonts w:cstheme="minorHAnsi"/>
+          <w:b/>
+          <w:bCs/>
+        </w:rPr>
+      </w:pPr>
+      <w:r>
+        <w:rPr>
+          <w:rFonts w:cstheme="minorHAnsi"/>
+          <w:b/>
+          <w:bCs/>
+        </w:rPr>
+        <w:t>Arquitectura de Maven</w:t>
+      </w:r>
+    </w:p>
+    <w:p>
+      <w:pPr>
+        <w:rPr>
+          <w:rFonts w:cstheme="minorHAnsi"/>
+        </w:rPr>
+      </w:pPr>
+      <w:r>
+        <w:rPr>
+          <w:rFonts w:cstheme="minorHAnsi"/>
+        </w:rPr>
+        <w:t xml:space="preserve">Maven lo que hace es leer nuestro archivo POM, entonces al leer, procesara los componentes, descargando principalmente las dependencias ya sea del central o remote </w:t>
+      </w:r>
+      <w:proofErr w:type="spellStart"/>
+      <w:r>
+        <w:rPr>
+          <w:rFonts w:cstheme="minorHAnsi"/>
+        </w:rPr>
+        <w:t>repository</w:t>
+      </w:r>
+      <w:proofErr w:type="spellEnd"/>
+      <w:r>
+        <w:rPr>
+          <w:rFonts w:cstheme="minorHAnsi"/>
+        </w:rPr>
+        <w:t xml:space="preserve">. Luego crea y genera reporte acorde a los requerimientos, y ejecutando </w:t>
+      </w:r>
+      <w:proofErr w:type="spellStart"/>
+      <w:r>
+        <w:rPr>
+          <w:rFonts w:cstheme="minorHAnsi"/>
+        </w:rPr>
+        <w:t>life-cycle</w:t>
+      </w:r>
+      <w:proofErr w:type="spellEnd"/>
+      <w:r>
+        <w:rPr>
+          <w:rFonts w:cstheme="minorHAnsi"/>
+        </w:rPr>
+        <w:t xml:space="preserve">, </w:t>
+      </w:r>
+      <w:proofErr w:type="spellStart"/>
+      <w:r>
+        <w:rPr>
+          <w:rFonts w:cstheme="minorHAnsi"/>
+        </w:rPr>
+        <w:t>phases</w:t>
+      </w:r>
+      <w:proofErr w:type="spellEnd"/>
+      <w:r>
+        <w:rPr>
+          <w:rFonts w:cstheme="minorHAnsi"/>
+        </w:rPr>
+        <w:t xml:space="preserve">, </w:t>
+      </w:r>
+      <w:proofErr w:type="spellStart"/>
+      <w:r>
+        <w:rPr>
+          <w:rFonts w:cstheme="minorHAnsi"/>
+        </w:rPr>
+        <w:t>goal</w:t>
+      </w:r>
+      <w:proofErr w:type="spellEnd"/>
+      <w:r>
+        <w:rPr>
+          <w:rFonts w:cstheme="minorHAnsi"/>
+        </w:rPr>
+        <w:t>, plugin, etc.</w:t>
+      </w:r>
+    </w:p>
+    <w:p>
+      <w:pPr>
+        <w:rPr>
+          <w:rFonts w:cstheme="minorHAnsi"/>
+        </w:rPr>
+      </w:pPr>
+      <w:r>
+        <w:rPr>
+          <w:rFonts w:cstheme="minorHAnsi"/>
+        </w:rPr>
+        <w:t xml:space="preserve">Y al final, termina generando nuestro </w:t>
+      </w:r>
+      <w:proofErr w:type="spellStart"/>
+      <w:r>
+        <w:rPr>
+          <w:rFonts w:cstheme="minorHAnsi"/>
+        </w:rPr>
+        <w:t>artifact</w:t>
+      </w:r>
+      <w:proofErr w:type="spellEnd"/>
+      <w:r>
+        <w:rPr>
+          <w:rFonts w:cstheme="minorHAnsi"/>
+        </w:rPr>
+        <w:t xml:space="preserve"> o SNAPSHOT en nuestro repositorio local. </w:t>
+      </w:r>
+    </w:p>
+    <w:p>
+      <w:pPr>
+        <w:rPr>
+          <w:rFonts w:cstheme="minorHAnsi"/>
+        </w:rPr>
+      </w:pPr>
+    </w:p>
+    <w:p>
+      <w:pPr>
+        <w:rPr>
+          <w:rFonts w:cstheme="minorHAnsi"/>
+        </w:rPr>
+      </w:pPr>
+      <w:r>
+        <w:rPr>
+          <w:rFonts w:cstheme="minorHAnsi"/>
+        </w:rPr>
+        <w:t xml:space="preserve">Ejecutar proyecto desde Maven luego de usar </w:t>
+      </w:r>
+      <w:proofErr w:type="spellStart"/>
+      <w:r>
+        <w:rPr>
+          <w:rFonts w:ascii="Courier New" w:hAnsi="Courier New" w:cs="Courier New"/>
+        </w:rPr>
+        <w:t>mvn</w:t>
+      </w:r>
+      <w:proofErr w:type="spellEnd"/>
+      <w:r>
+        <w:rPr>
+          <w:rFonts w:ascii="Courier New" w:hAnsi="Courier New" w:cs="Courier New"/>
+        </w:rPr>
+        <w:t xml:space="preserve"> compile</w:t>
+      </w:r>
+      <w:r>
+        <w:rPr>
+          <w:rFonts w:cstheme="minorHAnsi"/>
+        </w:rPr>
+        <w:t>:</w:t>
+      </w:r>
+    </w:p>
+    <w:p>
+      <w:pPr>
+        <w:tabs>
+          <w:tab w:val="left" w:pos="916"/>
+          <w:tab w:val="left" w:pos="1832"/>
+          <w:tab w:val="left" w:pos="2748"/>
+          <w:tab w:val="left" w:pos="3664"/>
+          <w:tab w:val="left" w:pos="4580"/>
+          <w:tab w:val="left" w:pos="5496"/>
+          <w:tab w:val="left" w:pos="6412"/>
+          <w:tab w:val="left" w:pos="7328"/>
+          <w:tab w:val="left" w:pos="8244"/>
+          <w:tab w:val="left" w:pos="9160"/>
+          <w:tab w:val="left" w:pos="10076"/>
+          <w:tab w:val="left" w:pos="10992"/>
+          <w:tab w:val="left" w:pos="11908"/>
+          <w:tab w:val="left" w:pos="12824"/>
+          <w:tab w:val="left" w:pos="13740"/>
+          <w:tab w:val="left" w:pos="14656"/>
+        </w:tabs>
+        <w:spacing w:after="0" w:line="240" w:lineRule="auto"/>
+        <w:rPr>
+          <w:rFonts w:ascii="Courier New" w:eastAsia="Times New Roman" w:hAnsi="Courier New" w:cs="Courier New"/>
+          <w:sz w:val="20"/>
+          <w:szCs w:val="20"/>
+          <w:lang w:val="en-US" w:eastAsia="es-AR"/>
+        </w:rPr>
+      </w:pPr>
+      <w:proofErr w:type="spellStart"/>
+      <w:r>
+        <w:rPr>
+          <w:rFonts w:ascii="Courier New" w:eastAsia="Times New Roman" w:hAnsi="Courier New" w:cs="Courier New"/>
+          <w:sz w:val="20"/>
+          <w:szCs w:val="20"/>
+          <w:lang w:val="en-US" w:eastAsia="es-AR"/>
+        </w:rPr>
+        <w:t>mvn</w:t>
+      </w:r>
+      <w:proofErr w:type="spellEnd"/>
+      <w:r>
+        <w:rPr>
+          <w:rFonts w:ascii="Courier New" w:eastAsia="Times New Roman" w:hAnsi="Courier New" w:cs="Courier New"/>
+          <w:sz w:val="20"/>
+          <w:szCs w:val="20"/>
+          <w:lang w:val="en-US" w:eastAsia="es-AR"/>
         </w:rPr>
         <w:t xml:space="preserve"> </w:t>
       </w:r>
       <w:proofErr w:type="spellStart"/>
       <w:r>
         <w:rPr>
-          <w:rFonts w:cstheme="minorHAnsi"/>
-          <w:b/>
-          <w:bCs/>
-          <w:i/>
-          <w:iCs/>
-        </w:rPr>
-        <w:t>Plugins</w:t>
-      </w:r>
-      <w:proofErr w:type="spellEnd"/>
-      <w:r>
-        <w:rPr>
-          <w:rFonts w:cstheme="minorHAnsi"/>
-          <w:b/>
-          <w:bCs/>
-          <w:i/>
-          <w:iCs/>
-        </w:rPr>
-        <w:t xml:space="preserve">: </w:t>
-      </w:r>
-      <w:r>
-        <w:rPr>
-          <w:rFonts w:cstheme="minorHAnsi"/>
-        </w:rPr>
-        <w:t>¿?</w:t>
-      </w:r>
-    </w:p>
-    <w:p>
-      <w:pPr>
-        <w:rPr>
-          <w:rFonts w:cstheme="minorHAnsi"/>
-        </w:rPr>
-      </w:pPr>
-    </w:p>
-    <w:p>
-      <w:pPr>
-        <w:rPr>
-          <w:rFonts w:cstheme="minorHAnsi"/>
-          <w:b/>
-          <w:bCs/>
-        </w:rPr>
-      </w:pPr>
-      <w:r>
-        <w:rPr>
-          <w:rFonts w:cstheme="minorHAnsi"/>
-          <w:b/>
-          <w:bCs/>
-        </w:rPr>
-        <w:t>Arquitectura de Maven</w:t>
-      </w:r>
-    </w:p>
-    <w:p>
-      <w:pPr>
-        <w:rPr>
-          <w:rFonts w:cstheme="minorHAnsi"/>
-        </w:rPr>
-      </w:pPr>
-      <w:r>
-        <w:rPr>
-          <w:rFonts w:cstheme="minorHAnsi"/>
-        </w:rPr>
-        <w:t xml:space="preserve">Maven lo que hace es leer nuestro archivo POM, entonces al leer, procesara los componentes, descargando principalmente las dependencias ya sea del central o remote </w:t>
-      </w:r>
-      <w:proofErr w:type="spellStart"/>
-      <w:r>
-        <w:rPr>
-          <w:rFonts w:cstheme="minorHAnsi"/>
-        </w:rPr>
-        <w:t>repository</w:t>
-      </w:r>
-      <w:proofErr w:type="spellEnd"/>
-      <w:r>
-        <w:rPr>
-          <w:rFonts w:cstheme="minorHAnsi"/>
-        </w:rPr>
-        <w:t xml:space="preserve">. Luego crea y genera reporte acorde a los requerimientos, y ejecutando </w:t>
-      </w:r>
-      <w:proofErr w:type="spellStart"/>
-      <w:r>
-        <w:rPr>
-          <w:rFonts w:cstheme="minorHAnsi"/>
-        </w:rPr>
-        <w:t>life-cycle</w:t>
-      </w:r>
-      <w:proofErr w:type="spellEnd"/>
-      <w:r>
-        <w:rPr>
-          <w:rFonts w:cstheme="minorHAnsi"/>
-        </w:rPr>
-        <w:t xml:space="preserve">, </w:t>
-      </w:r>
-      <w:proofErr w:type="spellStart"/>
-      <w:r>
-        <w:rPr>
-          <w:rFonts w:cstheme="minorHAnsi"/>
-        </w:rPr>
-        <w:t>phases</w:t>
-      </w:r>
-      <w:proofErr w:type="spellEnd"/>
-      <w:r>
-        <w:rPr>
-          <w:rFonts w:cstheme="minorHAnsi"/>
-        </w:rPr>
-        <w:t xml:space="preserve">, </w:t>
-      </w:r>
-      <w:proofErr w:type="spellStart"/>
-      <w:r>
-        <w:rPr>
-          <w:rFonts w:cstheme="minorHAnsi"/>
-        </w:rPr>
-        <w:t>goal</w:t>
-      </w:r>
-      <w:proofErr w:type="spellEnd"/>
-      <w:r>
-        <w:rPr>
-          <w:rFonts w:cstheme="minorHAnsi"/>
-        </w:rPr>
-        <w:t>, plugin, etc.</w:t>
-      </w:r>
-    </w:p>
-    <w:p>
-      <w:pPr>
-        <w:rPr>
-          <w:rFonts w:cstheme="minorHAnsi"/>
-        </w:rPr>
-      </w:pPr>
-      <w:r>
-        <w:rPr>
-          <w:rFonts w:cstheme="minorHAnsi"/>
-        </w:rPr>
-        <w:t xml:space="preserve">Y al final, termina generando nuestro </w:t>
-      </w:r>
-      <w:proofErr w:type="spellStart"/>
-      <w:r>
-        <w:rPr>
-          <w:rFonts w:cstheme="minorHAnsi"/>
-        </w:rPr>
-        <w:t>artifact</w:t>
-      </w:r>
-      <w:proofErr w:type="spellEnd"/>
-      <w:r>
-        <w:rPr>
-          <w:rFonts w:cstheme="minorHAnsi"/>
-        </w:rPr>
-        <w:t xml:space="preserve"> o SNAPSHOT en nuestro repositorio local. </w:t>
-      </w:r>
-    </w:p>
-    <w:p>
-      <w:pPr>
-        <w:rPr>
-          <w:rFonts w:cstheme="minorHAnsi"/>
-        </w:rPr>
-      </w:pPr>
-      <w:r>
-        <w:rPr>
-          <w:rFonts w:cstheme="minorHAnsi"/>
-        </w:rPr>
-        <w:t>VENTAJA DE MAVEN</w:t>
-      </w:r>
-    </w:p>
-    <w:p>
-      <w:pPr>
-        <w:rPr>
-          <w:rFonts w:cstheme="minorHAnsi"/>
-        </w:rPr>
-      </w:pPr>
-      <w:r>
-        <w:rPr>
-          <w:rFonts w:cstheme="minorHAnsi"/>
-        </w:rPr>
-        <w:t xml:space="preserve">  </w:t>
-      </w:r>
+          <w:rFonts w:ascii="Courier New" w:eastAsia="Times New Roman" w:hAnsi="Courier New" w:cs="Courier New"/>
+          <w:sz w:val="20"/>
+          <w:szCs w:val="20"/>
+          <w:lang w:val="en-US" w:eastAsia="es-AR"/>
+        </w:rPr>
+        <w:t>exec:java</w:t>
+      </w:r>
+      <w:proofErr w:type="spellEnd"/>
+      <w:r>
+        <w:rPr>
+          <w:rFonts w:ascii="Courier New" w:eastAsia="Times New Roman" w:hAnsi="Courier New" w:cs="Courier New"/>
+          <w:sz w:val="20"/>
+          <w:szCs w:val="20"/>
+          <w:lang w:val="en-US" w:eastAsia="es-AR"/>
+        </w:rPr>
+        <w:t xml:space="preserve"> -</w:t>
+      </w:r>
+      <w:proofErr w:type="spellStart"/>
+      <w:r>
+        <w:rPr>
+          <w:rFonts w:ascii="Courier New" w:eastAsia="Times New Roman" w:hAnsi="Courier New" w:cs="Courier New"/>
+          <w:sz w:val="20"/>
+          <w:szCs w:val="20"/>
+          <w:lang w:val="en-US" w:eastAsia="es-AR"/>
+        </w:rPr>
+        <w:t>Dexec.mainClass</w:t>
+      </w:r>
+      <w:proofErr w:type="spellEnd"/>
+      <w:r>
+        <w:rPr>
+          <w:rFonts w:ascii="Courier New" w:eastAsia="Times New Roman" w:hAnsi="Courier New" w:cs="Courier New"/>
+          <w:sz w:val="20"/>
+          <w:szCs w:val="20"/>
+          <w:lang w:val="en-US" w:eastAsia="es-AR"/>
+        </w:rPr>
+        <w:t>="</w:t>
+      </w:r>
+      <w:proofErr w:type="spellStart"/>
+      <w:r>
+        <w:rPr>
+          <w:rFonts w:ascii="Courier New" w:eastAsia="Times New Roman" w:hAnsi="Courier New" w:cs="Courier New"/>
+          <w:sz w:val="20"/>
+          <w:szCs w:val="20"/>
+          <w:lang w:val="en-US" w:eastAsia="es-AR"/>
+        </w:rPr>
+        <w:t>com.</w:t>
+      </w:r>
+      <w:r>
+        <w:rPr>
+          <w:rFonts w:ascii="Courier New" w:eastAsia="Times New Roman" w:hAnsi="Courier New" w:cs="Courier New"/>
+          <w:sz w:val="20"/>
+          <w:szCs w:val="20"/>
+          <w:lang w:val="en-US" w:eastAsia="es-AR"/>
+        </w:rPr>
+        <w:t>mycompany</w:t>
+      </w:r>
+      <w:r>
+        <w:rPr>
+          <w:rFonts w:ascii="Courier New" w:eastAsia="Times New Roman" w:hAnsi="Courier New" w:cs="Courier New"/>
+          <w:sz w:val="20"/>
+          <w:szCs w:val="20"/>
+          <w:lang w:val="en-US" w:eastAsia="es-AR"/>
+        </w:rPr>
+        <w:t>.</w:t>
+      </w:r>
+      <w:r>
+        <w:rPr>
+          <w:rFonts w:ascii="Courier New" w:eastAsia="Times New Roman" w:hAnsi="Courier New" w:cs="Courier New"/>
+          <w:sz w:val="20"/>
+          <w:szCs w:val="20"/>
+          <w:lang w:val="en-US" w:eastAsia="es-AR"/>
+        </w:rPr>
+        <w:t>app</w:t>
+      </w:r>
+      <w:r>
+        <w:rPr>
+          <w:rFonts w:ascii="Courier New" w:eastAsia="Times New Roman" w:hAnsi="Courier New" w:cs="Courier New"/>
+          <w:sz w:val="20"/>
+          <w:szCs w:val="20"/>
+          <w:lang w:val="en-US" w:eastAsia="es-AR"/>
+        </w:rPr>
+        <w:t>.</w:t>
+      </w:r>
+      <w:r>
+        <w:rPr>
+          <w:rFonts w:ascii="Courier New" w:eastAsia="Times New Roman" w:hAnsi="Courier New" w:cs="Courier New"/>
+          <w:sz w:val="20"/>
+          <w:szCs w:val="20"/>
+          <w:lang w:val="en-US" w:eastAsia="es-AR"/>
+        </w:rPr>
+        <w:t>NAME_MAINFILE</w:t>
+      </w:r>
+      <w:proofErr w:type="spellEnd"/>
+      <w:r>
+        <w:rPr>
+          <w:rFonts w:ascii="Courier New" w:eastAsia="Times New Roman" w:hAnsi="Courier New" w:cs="Courier New"/>
+          <w:sz w:val="20"/>
+          <w:szCs w:val="20"/>
+          <w:lang w:val="en-US" w:eastAsia="es-AR"/>
+        </w:rPr>
+        <w:t>"</w:t>
+      </w:r>
+    </w:p>
+    <w:p>
+      <w:pPr>
+        <w:tabs>
+          <w:tab w:val="left" w:pos="916"/>
+          <w:tab w:val="left" w:pos="1832"/>
+          <w:tab w:val="left" w:pos="2748"/>
+          <w:tab w:val="left" w:pos="3664"/>
+          <w:tab w:val="left" w:pos="4580"/>
+          <w:tab w:val="left" w:pos="5496"/>
+          <w:tab w:val="left" w:pos="6412"/>
+          <w:tab w:val="left" w:pos="7328"/>
+          <w:tab w:val="left" w:pos="8244"/>
+          <w:tab w:val="left" w:pos="9160"/>
+          <w:tab w:val="left" w:pos="10076"/>
+          <w:tab w:val="left" w:pos="10992"/>
+          <w:tab w:val="left" w:pos="11908"/>
+          <w:tab w:val="left" w:pos="12824"/>
+          <w:tab w:val="left" w:pos="13740"/>
+          <w:tab w:val="left" w:pos="14656"/>
+        </w:tabs>
+        <w:spacing w:after="0" w:line="240" w:lineRule="auto"/>
+        <w:rPr>
+          <w:rFonts w:ascii="Courier New" w:eastAsia="Times New Roman" w:hAnsi="Courier New" w:cs="Courier New"/>
+          <w:sz w:val="20"/>
+          <w:szCs w:val="20"/>
+          <w:lang w:val="en-US" w:eastAsia="es-AR"/>
+        </w:rPr>
+      </w:pPr>
+    </w:p>
+    <w:p>
+      <w:pPr>
+        <w:tabs>
+          <w:tab w:val="left" w:pos="916"/>
+          <w:tab w:val="left" w:pos="1832"/>
+          <w:tab w:val="left" w:pos="2748"/>
+          <w:tab w:val="left" w:pos="3664"/>
+          <w:tab w:val="left" w:pos="4580"/>
+          <w:tab w:val="left" w:pos="5496"/>
+          <w:tab w:val="left" w:pos="6412"/>
+          <w:tab w:val="left" w:pos="7328"/>
+          <w:tab w:val="left" w:pos="8244"/>
+          <w:tab w:val="left" w:pos="9160"/>
+          <w:tab w:val="left" w:pos="10076"/>
+          <w:tab w:val="left" w:pos="10992"/>
+          <w:tab w:val="left" w:pos="11908"/>
+          <w:tab w:val="left" w:pos="12824"/>
+          <w:tab w:val="left" w:pos="13740"/>
+          <w:tab w:val="left" w:pos="14656"/>
+        </w:tabs>
+        <w:spacing w:after="0" w:line="240" w:lineRule="auto"/>
+        <w:rPr>
+          <w:rFonts w:eastAsia="Times New Roman" w:cstheme="minorHAnsi"/>
+          <w:lang w:eastAsia="es-AR"/>
+        </w:rPr>
+      </w:pPr>
+      <w:r>
+        <w:rPr>
+          <w:rFonts w:eastAsia="Times New Roman" w:cstheme="minorHAnsi"/>
+          <w:lang w:eastAsia="es-AR"/>
+        </w:rPr>
+        <w:t>Si usamos directamente e</w:t>
+      </w:r>
+      <w:r>
+        <w:rPr>
+          <w:rFonts w:eastAsia="Times New Roman" w:cstheme="minorHAnsi"/>
+          <w:lang w:eastAsia="es-AR"/>
+        </w:rPr>
+        <w:t xml:space="preserve">ste </w:t>
+      </w:r>
+      <w:proofErr w:type="spellStart"/>
+      <w:r>
+        <w:rPr>
+          <w:rFonts w:eastAsia="Times New Roman" w:cstheme="minorHAnsi"/>
+          <w:lang w:eastAsia="es-AR"/>
+        </w:rPr>
+        <w:t>puglin</w:t>
+      </w:r>
+      <w:proofErr w:type="spellEnd"/>
+      <w:r>
+        <w:rPr>
+          <w:rFonts w:eastAsia="Times New Roman" w:cstheme="minorHAnsi"/>
+          <w:lang w:eastAsia="es-AR"/>
+        </w:rPr>
+        <w:t xml:space="preserve"> en el POM</w:t>
+      </w:r>
+    </w:p>
+    <w:p>
+      <w:pPr>
+        <w:tabs>
+          <w:tab w:val="left" w:pos="916"/>
+          <w:tab w:val="left" w:pos="1832"/>
+          <w:tab w:val="left" w:pos="2748"/>
+          <w:tab w:val="left" w:pos="3664"/>
+          <w:tab w:val="left" w:pos="4580"/>
+          <w:tab w:val="left" w:pos="5496"/>
+          <w:tab w:val="left" w:pos="6412"/>
+          <w:tab w:val="left" w:pos="7328"/>
+          <w:tab w:val="left" w:pos="8244"/>
+          <w:tab w:val="left" w:pos="9160"/>
+          <w:tab w:val="left" w:pos="10076"/>
+          <w:tab w:val="left" w:pos="10992"/>
+          <w:tab w:val="left" w:pos="11908"/>
+          <w:tab w:val="left" w:pos="12824"/>
+          <w:tab w:val="left" w:pos="13740"/>
+          <w:tab w:val="left" w:pos="14656"/>
+        </w:tabs>
+        <w:spacing w:after="0" w:line="240" w:lineRule="auto"/>
+        <w:rPr>
+          <w:rFonts w:eastAsia="Times New Roman" w:cstheme="minorHAnsi"/>
+          <w:lang w:eastAsia="es-AR"/>
+        </w:rPr>
+      </w:pPr>
+    </w:p>
+    <w:p>
+      <w:pPr>
+        <w:tabs>
+          <w:tab w:val="left" w:pos="916"/>
+          <w:tab w:val="left" w:pos="1832"/>
+          <w:tab w:val="left" w:pos="2748"/>
+          <w:tab w:val="left" w:pos="3664"/>
+          <w:tab w:val="left" w:pos="4580"/>
+          <w:tab w:val="left" w:pos="5496"/>
+          <w:tab w:val="left" w:pos="6412"/>
+          <w:tab w:val="left" w:pos="7328"/>
+          <w:tab w:val="left" w:pos="8244"/>
+          <w:tab w:val="left" w:pos="9160"/>
+          <w:tab w:val="left" w:pos="10076"/>
+          <w:tab w:val="left" w:pos="10992"/>
+          <w:tab w:val="left" w:pos="11908"/>
+          <w:tab w:val="left" w:pos="12824"/>
+          <w:tab w:val="left" w:pos="13740"/>
+          <w:tab w:val="left" w:pos="14656"/>
+        </w:tabs>
+        <w:spacing w:after="0" w:line="240" w:lineRule="auto"/>
+        <w:rPr>
+          <w:rFonts w:ascii="Courier New" w:eastAsia="Times New Roman" w:hAnsi="Courier New" w:cs="Courier New"/>
+          <w:sz w:val="20"/>
+          <w:szCs w:val="20"/>
+          <w:lang w:eastAsia="es-AR"/>
+        </w:rPr>
+      </w:pPr>
+      <w:r>
+        <w:rPr>
+          <w:rFonts w:ascii="Courier New" w:eastAsia="Times New Roman" w:hAnsi="Courier New" w:cs="Courier New"/>
+          <w:sz w:val="20"/>
+          <w:szCs w:val="20"/>
+          <w:lang w:eastAsia="es-AR"/>
+        </w:rPr>
+        <w:t>&lt;plugin&gt;</w:t>
+      </w:r>
+    </w:p>
+    <w:p>
+      <w:pPr>
+        <w:tabs>
+          <w:tab w:val="left" w:pos="916"/>
+          <w:tab w:val="left" w:pos="1832"/>
+          <w:tab w:val="left" w:pos="2748"/>
+          <w:tab w:val="left" w:pos="3664"/>
+          <w:tab w:val="left" w:pos="4580"/>
+          <w:tab w:val="left" w:pos="5496"/>
+          <w:tab w:val="left" w:pos="6412"/>
+          <w:tab w:val="left" w:pos="7328"/>
+          <w:tab w:val="left" w:pos="8244"/>
+          <w:tab w:val="left" w:pos="9160"/>
+          <w:tab w:val="left" w:pos="10076"/>
+          <w:tab w:val="left" w:pos="10992"/>
+          <w:tab w:val="left" w:pos="11908"/>
+          <w:tab w:val="left" w:pos="12824"/>
+          <w:tab w:val="left" w:pos="13740"/>
+          <w:tab w:val="left" w:pos="14656"/>
+        </w:tabs>
+        <w:spacing w:after="0" w:line="240" w:lineRule="auto"/>
+        <w:rPr>
+          <w:rFonts w:ascii="Courier New" w:eastAsia="Times New Roman" w:hAnsi="Courier New" w:cs="Courier New"/>
+          <w:sz w:val="20"/>
+          <w:szCs w:val="20"/>
+          <w:lang w:val="en-US" w:eastAsia="es-AR"/>
+        </w:rPr>
+      </w:pPr>
+      <w:r>
+        <w:rPr>
+          <w:rFonts w:ascii="Courier New" w:eastAsia="Times New Roman" w:hAnsi="Courier New" w:cs="Courier New"/>
+          <w:sz w:val="20"/>
+          <w:szCs w:val="20"/>
+          <w:lang w:eastAsia="es-AR"/>
+        </w:rPr>
+        <w:tab/>
+      </w:r>
+      <w:proofErr w:type="gramStart"/>
+      <w:r>
+        <w:rPr>
+          <w:rFonts w:ascii="Courier New" w:eastAsia="Times New Roman" w:hAnsi="Courier New" w:cs="Courier New"/>
+          <w:sz w:val="20"/>
+          <w:szCs w:val="20"/>
+          <w:lang w:val="en-US" w:eastAsia="es-AR"/>
+        </w:rPr>
+        <w:t>&lt;</w:t>
+      </w:r>
+      <w:proofErr w:type="spellStart"/>
+      <w:r>
+        <w:rPr>
+          <w:rFonts w:ascii="Courier New" w:eastAsia="Times New Roman" w:hAnsi="Courier New" w:cs="Courier New"/>
+          <w:sz w:val="20"/>
+          <w:szCs w:val="20"/>
+          <w:lang w:val="en-US" w:eastAsia="es-AR"/>
+        </w:rPr>
+        <w:t>groupId</w:t>
+      </w:r>
+      <w:proofErr w:type="spellEnd"/>
+      <w:r>
+        <w:rPr>
+          <w:rFonts w:ascii="Courier New" w:eastAsia="Times New Roman" w:hAnsi="Courier New" w:cs="Courier New"/>
+          <w:sz w:val="20"/>
+          <w:szCs w:val="20"/>
+          <w:lang w:val="en-US" w:eastAsia="es-AR"/>
+        </w:rPr>
+        <w:t>&gt;</w:t>
+      </w:r>
+      <w:proofErr w:type="spellStart"/>
+      <w:r>
+        <w:rPr>
+          <w:rFonts w:ascii="Courier New" w:eastAsia="Times New Roman" w:hAnsi="Courier New" w:cs="Courier New"/>
+          <w:sz w:val="20"/>
+          <w:szCs w:val="20"/>
+          <w:lang w:val="en-US" w:eastAsia="es-AR"/>
+        </w:rPr>
+        <w:t>org.codehaus.mojo</w:t>
+      </w:r>
+      <w:proofErr w:type="spellEnd"/>
+      <w:proofErr w:type="gramEnd"/>
+      <w:r>
+        <w:rPr>
+          <w:rFonts w:ascii="Courier New" w:eastAsia="Times New Roman" w:hAnsi="Courier New" w:cs="Courier New"/>
+          <w:sz w:val="20"/>
+          <w:szCs w:val="20"/>
+          <w:lang w:val="en-US" w:eastAsia="es-AR"/>
+        </w:rPr>
+        <w:t>&lt;/</w:t>
+      </w:r>
+      <w:proofErr w:type="spellStart"/>
+      <w:r>
+        <w:rPr>
+          <w:rFonts w:ascii="Courier New" w:eastAsia="Times New Roman" w:hAnsi="Courier New" w:cs="Courier New"/>
+          <w:sz w:val="20"/>
+          <w:szCs w:val="20"/>
+          <w:lang w:val="en-US" w:eastAsia="es-AR"/>
+        </w:rPr>
+        <w:t>groupId</w:t>
+      </w:r>
+      <w:proofErr w:type="spellEnd"/>
+      <w:r>
+        <w:rPr>
+          <w:rFonts w:ascii="Courier New" w:eastAsia="Times New Roman" w:hAnsi="Courier New" w:cs="Courier New"/>
+          <w:sz w:val="20"/>
+          <w:szCs w:val="20"/>
+          <w:lang w:val="en-US" w:eastAsia="es-AR"/>
+        </w:rPr>
+        <w:t>&gt;</w:t>
+      </w:r>
+    </w:p>
+    <w:p>
+      <w:pPr>
+        <w:tabs>
+          <w:tab w:val="left" w:pos="916"/>
+          <w:tab w:val="left" w:pos="1832"/>
+          <w:tab w:val="left" w:pos="2748"/>
+          <w:tab w:val="left" w:pos="3664"/>
+          <w:tab w:val="left" w:pos="4580"/>
+          <w:tab w:val="left" w:pos="5496"/>
+          <w:tab w:val="left" w:pos="6412"/>
+          <w:tab w:val="left" w:pos="7328"/>
+          <w:tab w:val="left" w:pos="8244"/>
+          <w:tab w:val="left" w:pos="9160"/>
+          <w:tab w:val="left" w:pos="10076"/>
+          <w:tab w:val="left" w:pos="10992"/>
+          <w:tab w:val="left" w:pos="11908"/>
+          <w:tab w:val="left" w:pos="12824"/>
+          <w:tab w:val="left" w:pos="13740"/>
+          <w:tab w:val="left" w:pos="14656"/>
+        </w:tabs>
+        <w:spacing w:after="0" w:line="240" w:lineRule="auto"/>
+        <w:rPr>
+          <w:rFonts w:ascii="Courier New" w:eastAsia="Times New Roman" w:hAnsi="Courier New" w:cs="Courier New"/>
+          <w:sz w:val="20"/>
+          <w:szCs w:val="20"/>
+          <w:lang w:val="en-US" w:eastAsia="es-AR"/>
+        </w:rPr>
+      </w:pPr>
+      <w:r>
+        <w:rPr>
+          <w:rFonts w:ascii="Courier New" w:eastAsia="Times New Roman" w:hAnsi="Courier New" w:cs="Courier New"/>
+          <w:sz w:val="20"/>
+          <w:szCs w:val="20"/>
+          <w:lang w:val="en-US" w:eastAsia="es-AR"/>
+        </w:rPr>
+        <w:tab/>
+        <w:t>&lt;</w:t>
+      </w:r>
+      <w:proofErr w:type="spellStart"/>
+      <w:r>
+        <w:rPr>
+          <w:rFonts w:ascii="Courier New" w:eastAsia="Times New Roman" w:hAnsi="Courier New" w:cs="Courier New"/>
+          <w:sz w:val="20"/>
+          <w:szCs w:val="20"/>
+          <w:lang w:val="en-US" w:eastAsia="es-AR"/>
+        </w:rPr>
+        <w:t>artifactId</w:t>
+      </w:r>
+      <w:proofErr w:type="spellEnd"/>
+      <w:r>
+        <w:rPr>
+          <w:rFonts w:ascii="Courier New" w:eastAsia="Times New Roman" w:hAnsi="Courier New" w:cs="Courier New"/>
+          <w:sz w:val="20"/>
+          <w:szCs w:val="20"/>
+          <w:lang w:val="en-US" w:eastAsia="es-AR"/>
+        </w:rPr>
+        <w:t>&gt;</w:t>
+      </w:r>
+      <w:proofErr w:type="spellStart"/>
+      <w:r>
+        <w:rPr>
+          <w:rFonts w:ascii="Courier New" w:eastAsia="Times New Roman" w:hAnsi="Courier New" w:cs="Courier New"/>
+          <w:sz w:val="20"/>
+          <w:szCs w:val="20"/>
+          <w:lang w:val="en-US" w:eastAsia="es-AR"/>
+        </w:rPr>
+        <w:t>exec.maven</w:t>
+      </w:r>
+      <w:proofErr w:type="spellEnd"/>
+      <w:r>
+        <w:rPr>
+          <w:rFonts w:ascii="Courier New" w:eastAsia="Times New Roman" w:hAnsi="Courier New" w:cs="Courier New"/>
+          <w:sz w:val="20"/>
+          <w:szCs w:val="20"/>
+          <w:lang w:val="en-US" w:eastAsia="es-AR"/>
+        </w:rPr>
+        <w:t>-plugin</w:t>
+      </w:r>
+      <w:r>
+        <w:rPr>
+          <w:rFonts w:ascii="Courier New" w:eastAsia="Times New Roman" w:hAnsi="Courier New" w:cs="Courier New"/>
+          <w:sz w:val="20"/>
+          <w:szCs w:val="20"/>
+          <w:lang w:val="en-US" w:eastAsia="es-AR"/>
+        </w:rPr>
+        <w:t>&lt;</w:t>
+      </w:r>
+      <w:r>
+        <w:rPr>
+          <w:rFonts w:ascii="Courier New" w:eastAsia="Times New Roman" w:hAnsi="Courier New" w:cs="Courier New"/>
+          <w:sz w:val="20"/>
+          <w:szCs w:val="20"/>
+          <w:lang w:val="en-US" w:eastAsia="es-AR"/>
+        </w:rPr>
+        <w:t>/</w:t>
+      </w:r>
+      <w:proofErr w:type="spellStart"/>
+      <w:r>
+        <w:rPr>
+          <w:rFonts w:ascii="Courier New" w:eastAsia="Times New Roman" w:hAnsi="Courier New" w:cs="Courier New"/>
+          <w:sz w:val="20"/>
+          <w:szCs w:val="20"/>
+          <w:lang w:val="en-US" w:eastAsia="es-AR"/>
+        </w:rPr>
+        <w:t>artifactId</w:t>
+      </w:r>
+      <w:proofErr w:type="spellEnd"/>
+      <w:r>
+        <w:rPr>
+          <w:rFonts w:ascii="Courier New" w:eastAsia="Times New Roman" w:hAnsi="Courier New" w:cs="Courier New"/>
+          <w:sz w:val="20"/>
+          <w:szCs w:val="20"/>
+          <w:lang w:val="en-US" w:eastAsia="es-AR"/>
+        </w:rPr>
+        <w:t>&gt;</w:t>
+      </w:r>
+    </w:p>
+    <w:p>
+      <w:pPr>
+        <w:tabs>
+          <w:tab w:val="left" w:pos="916"/>
+          <w:tab w:val="left" w:pos="1832"/>
+          <w:tab w:val="left" w:pos="2748"/>
+          <w:tab w:val="left" w:pos="3664"/>
+          <w:tab w:val="left" w:pos="4580"/>
+          <w:tab w:val="left" w:pos="5496"/>
+          <w:tab w:val="left" w:pos="6412"/>
+          <w:tab w:val="left" w:pos="7328"/>
+          <w:tab w:val="left" w:pos="8244"/>
+          <w:tab w:val="left" w:pos="9160"/>
+          <w:tab w:val="left" w:pos="10076"/>
+          <w:tab w:val="left" w:pos="10992"/>
+          <w:tab w:val="left" w:pos="11908"/>
+          <w:tab w:val="left" w:pos="12824"/>
+          <w:tab w:val="left" w:pos="13740"/>
+          <w:tab w:val="left" w:pos="14656"/>
+        </w:tabs>
+        <w:spacing w:after="0" w:line="240" w:lineRule="auto"/>
+        <w:rPr>
+          <w:rFonts w:ascii="Courier New" w:eastAsia="Times New Roman" w:hAnsi="Courier New" w:cs="Courier New"/>
+          <w:sz w:val="20"/>
+          <w:szCs w:val="20"/>
+          <w:lang w:val="en-US" w:eastAsia="es-AR"/>
+        </w:rPr>
+      </w:pPr>
+      <w:r>
+        <w:rPr>
+          <w:rFonts w:ascii="Courier New" w:eastAsia="Times New Roman" w:hAnsi="Courier New" w:cs="Courier New"/>
+          <w:sz w:val="20"/>
+          <w:szCs w:val="20"/>
+          <w:lang w:val="en-US" w:eastAsia="es-AR"/>
+        </w:rPr>
+        <w:tab/>
+        <w:t>&lt;version&gt;3.0.0</w:t>
+      </w:r>
+      <w:r>
+        <w:rPr>
+          <w:rFonts w:ascii="Courier New" w:eastAsia="Times New Roman" w:hAnsi="Courier New" w:cs="Courier New"/>
+          <w:sz w:val="20"/>
+          <w:szCs w:val="20"/>
+          <w:lang w:val="en-US" w:eastAsia="es-AR"/>
+        </w:rPr>
+        <w:t>&lt;</w:t>
+      </w:r>
+      <w:r>
+        <w:rPr>
+          <w:rFonts w:ascii="Courier New" w:eastAsia="Times New Roman" w:hAnsi="Courier New" w:cs="Courier New"/>
+          <w:sz w:val="20"/>
+          <w:szCs w:val="20"/>
+          <w:lang w:val="en-US" w:eastAsia="es-AR"/>
+        </w:rPr>
+        <w:t>/</w:t>
+      </w:r>
+      <w:r>
+        <w:rPr>
+          <w:rFonts w:ascii="Courier New" w:eastAsia="Times New Roman" w:hAnsi="Courier New" w:cs="Courier New"/>
+          <w:sz w:val="20"/>
+          <w:szCs w:val="20"/>
+          <w:lang w:val="en-US" w:eastAsia="es-AR"/>
+        </w:rPr>
+        <w:t>version&gt;</w:t>
+      </w:r>
+    </w:p>
+    <w:p>
+      <w:pPr>
+        <w:tabs>
+          <w:tab w:val="left" w:pos="916"/>
+          <w:tab w:val="left" w:pos="1832"/>
+          <w:tab w:val="left" w:pos="2748"/>
+          <w:tab w:val="left" w:pos="3664"/>
+          <w:tab w:val="left" w:pos="4580"/>
+          <w:tab w:val="left" w:pos="5496"/>
+          <w:tab w:val="left" w:pos="6412"/>
+          <w:tab w:val="left" w:pos="7328"/>
+          <w:tab w:val="left" w:pos="8244"/>
+          <w:tab w:val="left" w:pos="9160"/>
+          <w:tab w:val="left" w:pos="10076"/>
+          <w:tab w:val="left" w:pos="10992"/>
+          <w:tab w:val="left" w:pos="11908"/>
+          <w:tab w:val="left" w:pos="12824"/>
+          <w:tab w:val="left" w:pos="13740"/>
+          <w:tab w:val="left" w:pos="14656"/>
+        </w:tabs>
+        <w:spacing w:after="0" w:line="240" w:lineRule="auto"/>
+        <w:rPr>
+          <w:rFonts w:ascii="Courier New" w:eastAsia="Times New Roman" w:hAnsi="Courier New" w:cs="Courier New"/>
+          <w:sz w:val="20"/>
+          <w:szCs w:val="20"/>
+          <w:lang w:val="en-US" w:eastAsia="es-AR"/>
+        </w:rPr>
+      </w:pPr>
+      <w:r>
+        <w:rPr>
+          <w:rFonts w:ascii="Courier New" w:eastAsia="Times New Roman" w:hAnsi="Courier New" w:cs="Courier New"/>
+          <w:sz w:val="20"/>
+          <w:szCs w:val="20"/>
+          <w:lang w:val="en-US" w:eastAsia="es-AR"/>
+        </w:rPr>
+        <w:tab/>
+        <w:t>&lt;configuration&gt;</w:t>
+      </w:r>
+    </w:p>
+    <w:p>
+      <w:pPr>
+        <w:tabs>
+          <w:tab w:val="left" w:pos="916"/>
+          <w:tab w:val="left" w:pos="1832"/>
+          <w:tab w:val="left" w:pos="2748"/>
+          <w:tab w:val="left" w:pos="3664"/>
+          <w:tab w:val="left" w:pos="4580"/>
+          <w:tab w:val="left" w:pos="5496"/>
+          <w:tab w:val="left" w:pos="6412"/>
+          <w:tab w:val="left" w:pos="7328"/>
+          <w:tab w:val="left" w:pos="8244"/>
+          <w:tab w:val="left" w:pos="9160"/>
+          <w:tab w:val="left" w:pos="10076"/>
+          <w:tab w:val="left" w:pos="10992"/>
+          <w:tab w:val="left" w:pos="11908"/>
+          <w:tab w:val="left" w:pos="12824"/>
+          <w:tab w:val="left" w:pos="13740"/>
+          <w:tab w:val="left" w:pos="14656"/>
+        </w:tabs>
+        <w:spacing w:after="0" w:line="240" w:lineRule="auto"/>
+        <w:rPr>
+          <w:rFonts w:ascii="Courier New" w:eastAsia="Times New Roman" w:hAnsi="Courier New" w:cs="Courier New"/>
+          <w:sz w:val="20"/>
+          <w:szCs w:val="20"/>
+          <w:lang w:val="en-US" w:eastAsia="es-AR"/>
+        </w:rPr>
+      </w:pPr>
+      <w:r>
+        <w:rPr>
+          <w:rFonts w:ascii="Courier New" w:eastAsia="Times New Roman" w:hAnsi="Courier New" w:cs="Courier New"/>
+          <w:sz w:val="20"/>
+          <w:szCs w:val="20"/>
+          <w:lang w:val="en-US" w:eastAsia="es-AR"/>
+        </w:rPr>
+        <w:tab/>
+      </w:r>
+      <w:r>
+        <w:rPr>
+          <w:rFonts w:ascii="Courier New" w:eastAsia="Times New Roman" w:hAnsi="Courier New" w:cs="Courier New"/>
+          <w:sz w:val="20"/>
+          <w:szCs w:val="20"/>
+          <w:lang w:val="en-US" w:eastAsia="es-AR"/>
+        </w:rPr>
+        <w:tab/>
+        <w:t>&lt;</w:t>
+      </w:r>
+      <w:proofErr w:type="spellStart"/>
+      <w:r>
+        <w:rPr>
+          <w:rFonts w:ascii="Courier New" w:eastAsia="Times New Roman" w:hAnsi="Courier New" w:cs="Courier New"/>
+          <w:sz w:val="20"/>
+          <w:szCs w:val="20"/>
+          <w:lang w:val="en-US" w:eastAsia="es-AR"/>
+        </w:rPr>
+        <w:t>mainClass</w:t>
+      </w:r>
+      <w:proofErr w:type="spellEnd"/>
+      <w:r>
+        <w:rPr>
+          <w:rFonts w:ascii="Courier New" w:eastAsia="Times New Roman" w:hAnsi="Courier New" w:cs="Courier New"/>
+          <w:sz w:val="20"/>
+          <w:szCs w:val="20"/>
+          <w:lang w:val="en-US" w:eastAsia="es-AR"/>
+        </w:rPr>
+        <w:t>&gt;</w:t>
+      </w:r>
+      <w:proofErr w:type="spellStart"/>
+      <w:r>
+        <w:rPr>
+          <w:rFonts w:ascii="Courier New" w:eastAsia="Times New Roman" w:hAnsi="Courier New" w:cs="Courier New"/>
+          <w:sz w:val="20"/>
+          <w:szCs w:val="20"/>
+          <w:lang w:val="en-US" w:eastAsia="es-AR"/>
+        </w:rPr>
+        <w:t>com.mycompany.app.</w:t>
+      </w:r>
+      <w:r>
+        <w:rPr>
+          <w:rFonts w:ascii="Courier New" w:eastAsia="Times New Roman" w:hAnsi="Courier New" w:cs="Courier New"/>
+          <w:sz w:val="20"/>
+          <w:szCs w:val="20"/>
+          <w:lang w:val="en-US" w:eastAsia="es-AR"/>
+        </w:rPr>
+        <w:t>NAME_MAINFAIL</w:t>
+      </w:r>
+      <w:proofErr w:type="spellEnd"/>
+      <w:r>
+        <w:rPr>
+          <w:rFonts w:ascii="Courier New" w:eastAsia="Times New Roman" w:hAnsi="Courier New" w:cs="Courier New"/>
+          <w:sz w:val="20"/>
+          <w:szCs w:val="20"/>
+          <w:lang w:val="en-US" w:eastAsia="es-AR"/>
+        </w:rPr>
+        <w:t>&lt;</w:t>
+      </w:r>
+      <w:r>
+        <w:rPr>
+          <w:rFonts w:ascii="Courier New" w:eastAsia="Times New Roman" w:hAnsi="Courier New" w:cs="Courier New"/>
+          <w:sz w:val="20"/>
+          <w:szCs w:val="20"/>
+          <w:lang w:val="en-US" w:eastAsia="es-AR"/>
+        </w:rPr>
+        <w:t>/</w:t>
+      </w:r>
+      <w:proofErr w:type="spellStart"/>
+      <w:r>
+        <w:rPr>
+          <w:rFonts w:ascii="Courier New" w:eastAsia="Times New Roman" w:hAnsi="Courier New" w:cs="Courier New"/>
+          <w:sz w:val="20"/>
+          <w:szCs w:val="20"/>
+          <w:lang w:val="en-US" w:eastAsia="es-AR"/>
+        </w:rPr>
+        <w:t>mainClass</w:t>
+      </w:r>
+      <w:proofErr w:type="spellEnd"/>
+      <w:r>
+        <w:rPr>
+          <w:rFonts w:ascii="Courier New" w:eastAsia="Times New Roman" w:hAnsi="Courier New" w:cs="Courier New"/>
+          <w:sz w:val="20"/>
+          <w:szCs w:val="20"/>
+          <w:lang w:val="en-US" w:eastAsia="es-AR"/>
+        </w:rPr>
+        <w:t>&gt;</w:t>
+      </w:r>
+    </w:p>
+    <w:p>
+      <w:pPr>
+        <w:tabs>
+          <w:tab w:val="left" w:pos="916"/>
+          <w:tab w:val="left" w:pos="1832"/>
+          <w:tab w:val="left" w:pos="2748"/>
+          <w:tab w:val="left" w:pos="3664"/>
+          <w:tab w:val="left" w:pos="4580"/>
+          <w:tab w:val="left" w:pos="5496"/>
+          <w:tab w:val="left" w:pos="6412"/>
+          <w:tab w:val="left" w:pos="7328"/>
+          <w:tab w:val="left" w:pos="8244"/>
+          <w:tab w:val="left" w:pos="9160"/>
+          <w:tab w:val="left" w:pos="10076"/>
+          <w:tab w:val="left" w:pos="10992"/>
+          <w:tab w:val="left" w:pos="11908"/>
+          <w:tab w:val="left" w:pos="12824"/>
+          <w:tab w:val="left" w:pos="13740"/>
+          <w:tab w:val="left" w:pos="14656"/>
+        </w:tabs>
+        <w:spacing w:after="0" w:line="240" w:lineRule="auto"/>
+        <w:rPr>
+          <w:rFonts w:ascii="Courier New" w:eastAsia="Times New Roman" w:hAnsi="Courier New" w:cs="Courier New"/>
+          <w:sz w:val="20"/>
+          <w:szCs w:val="20"/>
+          <w:lang w:val="en-US" w:eastAsia="es-AR"/>
+        </w:rPr>
+      </w:pPr>
+      <w:r>
+        <w:rPr>
+          <w:rFonts w:ascii="Courier New" w:eastAsia="Times New Roman" w:hAnsi="Courier New" w:cs="Courier New"/>
+          <w:sz w:val="20"/>
+          <w:szCs w:val="20"/>
+          <w:lang w:val="en-US" w:eastAsia="es-AR"/>
+        </w:rPr>
+        <w:tab/>
+        <w:t>&lt;/configuration&gt;</w:t>
+      </w:r>
+    </w:p>
+    <w:p>
+      <w:pPr>
+        <w:tabs>
+          <w:tab w:val="left" w:pos="916"/>
+          <w:tab w:val="left" w:pos="1832"/>
+          <w:tab w:val="left" w:pos="2748"/>
+          <w:tab w:val="left" w:pos="3664"/>
+          <w:tab w:val="left" w:pos="4580"/>
+          <w:tab w:val="left" w:pos="5496"/>
+          <w:tab w:val="left" w:pos="6412"/>
+          <w:tab w:val="left" w:pos="7328"/>
+          <w:tab w:val="left" w:pos="8244"/>
+          <w:tab w:val="left" w:pos="9160"/>
+          <w:tab w:val="left" w:pos="10076"/>
+          <w:tab w:val="left" w:pos="10992"/>
+          <w:tab w:val="left" w:pos="11908"/>
+          <w:tab w:val="left" w:pos="12824"/>
+          <w:tab w:val="left" w:pos="13740"/>
+          <w:tab w:val="left" w:pos="14656"/>
+        </w:tabs>
+        <w:spacing w:after="0" w:line="240" w:lineRule="auto"/>
+        <w:rPr>
+          <w:rFonts w:ascii="Courier New" w:eastAsia="Times New Roman" w:hAnsi="Courier New" w:cs="Courier New"/>
+          <w:sz w:val="20"/>
+          <w:szCs w:val="20"/>
+          <w:lang w:val="en-US" w:eastAsia="es-AR"/>
+        </w:rPr>
+      </w:pPr>
+      <w:r>
+        <w:rPr>
+          <w:rFonts w:ascii="Courier New" w:eastAsia="Times New Roman" w:hAnsi="Courier New" w:cs="Courier New"/>
+          <w:sz w:val="20"/>
+          <w:szCs w:val="20"/>
+          <w:lang w:val="en-US" w:eastAsia="es-AR"/>
+        </w:rPr>
+        <w:t>&lt;/plugin&gt;</w:t>
+      </w:r>
+    </w:p>
+    <w:p>
+      <w:pPr>
+        <w:rPr>
+          <w:rFonts w:ascii="Courier New" w:hAnsi="Courier New" w:cs="Courier New"/>
+        </w:rPr>
+      </w:pPr>
+      <w:r>
+        <w:rPr>
+          <w:rFonts w:cstheme="minorHAnsi"/>
+        </w:rPr>
+        <w:t xml:space="preserve">En consola solo </w:t>
+      </w:r>
+      <w:r>
+        <w:rPr>
+          <w:rFonts w:cstheme="minorHAnsi"/>
+        </w:rPr>
+        <w:t>p</w:t>
+      </w:r>
+      <w:r>
+        <w:rPr>
+          <w:rFonts w:cstheme="minorHAnsi"/>
+        </w:rPr>
+        <w:t xml:space="preserve">odemos ejecutar </w:t>
+      </w:r>
+      <w:proofErr w:type="spellStart"/>
+      <w:r>
+        <w:rPr>
+          <w:rFonts w:ascii="Courier New" w:hAnsi="Courier New" w:cs="Courier New"/>
+        </w:rPr>
+        <w:t>mvn</w:t>
+      </w:r>
+      <w:proofErr w:type="spellEnd"/>
+      <w:r>
+        <w:rPr>
+          <w:rFonts w:ascii="Courier New" w:hAnsi="Courier New" w:cs="Courier New"/>
+        </w:rPr>
+        <w:t xml:space="preserve"> </w:t>
+      </w:r>
+      <w:proofErr w:type="spellStart"/>
+      <w:r>
+        <w:rPr>
+          <w:rFonts w:ascii="Courier New" w:hAnsi="Courier New" w:cs="Courier New"/>
+        </w:rPr>
+        <w:t>exec:java</w:t>
+      </w:r>
+      <w:proofErr w:type="spellEnd"/>
+    </w:p>
+    <w:p>
+      <w:pPr>
+        <w:rPr>
+          <w:rFonts w:cstheme="minorHAnsi"/>
+        </w:rPr>
+      </w:pPr>
     </w:p>
     <w:sectPr>
       <w:pgSz w:w="11906" w:h="16838"/>
@@ -5370,6 +6141,16 @@
     <w:basedOn w:val="Fuentedeprrafopredeter"/>
     <w:rsid w:val="008E09F8"/>
   </w:style>
+  <w:style w:type="character" w:customStyle="1" w:styleId="hljs-builtin">
+    <w:name w:val="hljs-built_in"/>
+    <w:basedOn w:val="Fuentedeprrafopredeter"/>
+    <w:rsid w:val="00622B14"/>
+  </w:style>
+  <w:style w:type="character" w:customStyle="1" w:styleId="hljs-string">
+    <w:name w:val="hljs-string"/>
+    <w:basedOn w:val="Fuentedeprrafopredeter"/>
+    <w:rsid w:val="00622B14"/>
+  </w:style>
 </w:styles>
 </file>
 

</xml_diff>